<commit_message>
Speed optimisation to account for increased Kraken2 viral contigs and reads
</commit_message>
<xml_diff>
--- a/Installation instructions for MetaDIVE.docx
+++ b/Installation instructions for MetaDIVE.docx
@@ -180,6 +180,8 @@
       </w:r>
       <w:r>
         <w:rPr>
+          <w:b/>
+          <w:bCs/>
           <w:sz w:val="18"/>
           <w:szCs w:val="18"/>
         </w:rPr>
@@ -1466,98 +1468,6 @@
       <w:r>
         <w:br/>
       </w:r>
-    </w:p>
-    <w:p>
-      <w:pPr>
-        <w:pStyle w:val="ListParagraph"/>
-        <w:numPr>
-          <w:ilvl w:val="0"/>
-          <w:numId w:val="2"/>
-        </w:numPr>
-      </w:pPr>
-      <w:r>
-        <w:t xml:space="preserve">Navigate to the newly downloaded </w:t>
-      </w:r>
-      <w:proofErr w:type="spellStart"/>
-      <w:r>
-        <w:t>envs</w:t>
-      </w:r>
-      <w:proofErr w:type="spellEnd"/>
-      <w:r>
-        <w:t xml:space="preserve"> directory</w:t>
-      </w:r>
-    </w:p>
-    <w:p>
-      <w:pPr>
-        <w:pStyle w:val="ListParagraph"/>
-        <w:numPr>
-          <w:ilvl w:val="1"/>
-          <w:numId w:val="2"/>
-        </w:numPr>
-      </w:pPr>
-      <w:r>
-        <w:t>`</w:t>
-      </w:r>
-      <w:r>
-        <w:t xml:space="preserve">cd </w:t>
-      </w:r>
-      <w:r>
-        <w:t>/</w:t>
-      </w:r>
-      <w:r>
-        <w:t>scratch3/</w:t>
-      </w:r>
-      <w:r>
-        <w:rPr>
-          <w:highlight w:val="yellow"/>
-        </w:rPr>
-        <w:t>user</w:t>
-      </w:r>
-      <w:r>
-        <w:rPr>
-          <w:highlight w:val="yellow"/>
-        </w:rPr>
-        <w:t>-ID</w:t>
-      </w:r>
-      <w:r>
-        <w:rPr>
-          <w:highlight w:val="yellow"/>
-        </w:rPr>
-        <w:t>/</w:t>
-      </w:r>
-      <w:proofErr w:type="spellStart"/>
-      <w:r>
-        <w:rPr>
-          <w:highlight w:val="yellow"/>
-        </w:rPr>
-        <w:t>analysis</w:t>
-      </w:r>
-      <w:r>
-        <w:rPr>
-          <w:highlight w:val="yellow"/>
-        </w:rPr>
-        <w:t>_samplesX</w:t>
-      </w:r>
-      <w:proofErr w:type="spellEnd"/>
-      <w:r>
-        <w:t>/</w:t>
-      </w:r>
-      <w:proofErr w:type="spellStart"/>
-      <w:r>
-        <w:t>MetaDIVE</w:t>
-      </w:r>
-      <w:proofErr w:type="spellEnd"/>
-      <w:r>
-        <w:t>/</w:t>
-      </w:r>
-      <w:proofErr w:type="spellStart"/>
-      <w:r>
-        <w:t>envs</w:t>
-      </w:r>
-      <w:proofErr w:type="spellEnd"/>
-      <w:r>
-        <w:t>`</w:t>
-      </w:r>
       <w:r>
         <w:br/>
       </w:r>
@@ -1575,7 +1485,6 @@
           <w:b/>
           <w:bCs/>
         </w:rPr>
-        <w:lastRenderedPageBreak/>
         <w:t xml:space="preserve">*Some of the next steps will be easier using a file transfer program as well as a terminal* for example on </w:t>
       </w:r>
       <w:r>
@@ -1597,1085 +1506,1117 @@
           <w:b/>
           <w:bCs/>
         </w:rPr>
-        <w:t xml:space="preserve"> WinSCP to connect to the HPC and move files around/open and edit them*</w:t>
-      </w:r>
-      <w:r>
-        <w:t xml:space="preserve"> </w:t>
-      </w:r>
-      <w:r>
-        <w:br/>
-      </w:r>
-      <w:r>
-        <w:t>Open up the file titled `</w:t>
-      </w:r>
-      <w:r>
-        <w:t>Create_conda_environments.sh</w:t>
-      </w:r>
-      <w:r>
-        <w:t xml:space="preserve">` and </w:t>
-      </w:r>
-      <w:r>
-        <w:t>change line 2 of the file to your OD-code (CSIRO specific step). Save and close the file</w:t>
-      </w:r>
-      <w:r>
-        <w:t>.</w:t>
-      </w:r>
-    </w:p>
-    <w:p>
-      <w:pPr>
-        <w:pStyle w:val="ListParagraph"/>
-        <w:numPr>
-          <w:ilvl w:val="1"/>
-          <w:numId w:val="2"/>
-        </w:numPr>
-      </w:pPr>
-      <w:r>
-        <w:t>E.g., change `</w:t>
-      </w:r>
-      <w:r>
-        <w:t>#SBATCH --account=OD-229285</w:t>
-      </w:r>
-      <w:r>
-        <w:t>` to your account number</w:t>
-      </w:r>
-    </w:p>
-    <w:p>
-      <w:pPr>
-        <w:pStyle w:val="ListParagraph"/>
-        <w:numPr>
-          <w:ilvl w:val="1"/>
-          <w:numId w:val="2"/>
-        </w:numPr>
-      </w:pPr>
-      <w:r>
-        <w:t>Hint: all files labelled as `.</w:t>
-      </w:r>
-      <w:proofErr w:type="spellStart"/>
-      <w:r>
-        <w:t>sh</w:t>
-      </w:r>
-      <w:proofErr w:type="spellEnd"/>
-      <w:r>
-        <w:t xml:space="preserve">` here are text files. They can be </w:t>
-      </w:r>
-      <w:proofErr w:type="gramStart"/>
-      <w:r>
-        <w:t>opened up</w:t>
-      </w:r>
-      <w:proofErr w:type="gramEnd"/>
-      <w:r>
-        <w:t xml:space="preserve"> in programs like notepad, notepad++, or </w:t>
-      </w:r>
-      <w:r>
-        <w:t>any internal editor on a file transfer program like WinSCP</w:t>
-      </w:r>
-      <w:r>
-        <w:t xml:space="preserve">. Alternatively, you can edit a file directly in a terminal using the command `nano </w:t>
-      </w:r>
-      <w:r>
-        <w:t>Create_conda_environments.sh</w:t>
-      </w:r>
-      <w:r>
-        <w:t xml:space="preserve">` </w:t>
-      </w:r>
-      <w:r>
-        <w:t>and saving the file after changed</w:t>
-      </w:r>
-      <w:r>
-        <w:br/>
-      </w:r>
-    </w:p>
-    <w:p>
-      <w:pPr>
-        <w:pStyle w:val="ListParagraph"/>
-        <w:numPr>
-          <w:ilvl w:val="0"/>
-          <w:numId w:val="2"/>
-        </w:numPr>
-      </w:pPr>
-      <w:r>
-        <w:t>Run the file `Create_conda_environments.sh`</w:t>
-      </w:r>
-    </w:p>
-    <w:p>
-      <w:pPr>
-        <w:pStyle w:val="ListParagraph"/>
-        <w:numPr>
-          <w:ilvl w:val="1"/>
-          <w:numId w:val="2"/>
-        </w:numPr>
-      </w:pPr>
-      <w:r>
-        <w:t>E.g., `</w:t>
-      </w:r>
-      <w:proofErr w:type="spellStart"/>
-      <w:r>
-        <w:t>sbatch</w:t>
-      </w:r>
-      <w:proofErr w:type="spellEnd"/>
-      <w:r>
-        <w:t xml:space="preserve"> Create_conda_environments.sh`</w:t>
-      </w:r>
-    </w:p>
-    <w:p>
-      <w:pPr>
-        <w:pStyle w:val="ListParagraph"/>
-        <w:numPr>
-          <w:ilvl w:val="1"/>
-          <w:numId w:val="2"/>
-        </w:numPr>
-      </w:pPr>
-      <w:r>
-        <w:t>Hint. This will take about 15</w:t>
-      </w:r>
-      <w:r>
-        <w:t>-20</w:t>
-      </w:r>
-      <w:r>
-        <w:t xml:space="preserve"> minutes to run </w:t>
-      </w:r>
-      <w:r>
-        <w:t xml:space="preserve">and will install all programs required to run </w:t>
-      </w:r>
-      <w:proofErr w:type="spellStart"/>
-      <w:r>
-        <w:t>MetaDIVE</w:t>
-      </w:r>
-      <w:proofErr w:type="spellEnd"/>
-      <w:r>
-        <w:t xml:space="preserve"> directly into different </w:t>
-      </w:r>
-      <w:proofErr w:type="spellStart"/>
-      <w:r>
-        <w:t>conda</w:t>
-      </w:r>
-      <w:proofErr w:type="spellEnd"/>
-      <w:r>
-        <w:t xml:space="preserve"> environments.</w:t>
-      </w:r>
-      <w:r>
-        <w:br/>
-      </w:r>
-    </w:p>
-    <w:p>
-      <w:pPr>
-        <w:pStyle w:val="ListParagraph"/>
-        <w:numPr>
-          <w:ilvl w:val="0"/>
-          <w:numId w:val="2"/>
-        </w:numPr>
-      </w:pPr>
-      <w:r>
-        <w:t>Navigate to the databases directory</w:t>
-      </w:r>
-    </w:p>
-    <w:p>
-      <w:pPr>
-        <w:pStyle w:val="ListParagraph"/>
-        <w:numPr>
-          <w:ilvl w:val="1"/>
-          <w:numId w:val="2"/>
-        </w:numPr>
-      </w:pPr>
-      <w:r>
-        <w:t>`cd /</w:t>
-      </w:r>
-      <w:r>
-        <w:t>scratch3/</w:t>
-      </w:r>
-      <w:r>
-        <w:rPr>
-          <w:highlight w:val="yellow"/>
-        </w:rPr>
-        <w:t>user-ID/</w:t>
-      </w:r>
-      <w:proofErr w:type="spellStart"/>
-      <w:r>
-        <w:rPr>
-          <w:highlight w:val="yellow"/>
-        </w:rPr>
-        <w:t>analysis_samplesX</w:t>
-      </w:r>
-      <w:proofErr w:type="spellEnd"/>
-      <w:r>
-        <w:t>/</w:t>
-      </w:r>
-      <w:proofErr w:type="spellStart"/>
-      <w:r>
-        <w:t>MetaDIVE</w:t>
-      </w:r>
-      <w:proofErr w:type="spellEnd"/>
-      <w:r>
-        <w:t>/</w:t>
-      </w:r>
-      <w:r>
-        <w:t>databases</w:t>
-      </w:r>
-      <w:r>
-        <w:t>`</w:t>
-      </w:r>
-      <w:r>
-        <w:br/>
-      </w:r>
-    </w:p>
-    <w:p>
-      <w:pPr>
-        <w:pStyle w:val="ListParagraph"/>
-        <w:numPr>
-          <w:ilvl w:val="0"/>
-          <w:numId w:val="2"/>
-        </w:numPr>
-      </w:pPr>
-      <w:proofErr w:type="gramStart"/>
-      <w:r>
-        <w:t>Open up</w:t>
-      </w:r>
-      <w:proofErr w:type="gramEnd"/>
-      <w:r>
-        <w:t xml:space="preserve"> the file titled `</w:t>
-      </w:r>
-      <w:r>
-        <w:t>download_and_build_databases.sh</w:t>
-      </w:r>
-      <w:r>
-        <w:t>` and change line 2 of the file to your OD-code (CSIRO specific step). Save and close the file.</w:t>
-      </w:r>
-    </w:p>
-    <w:p>
-      <w:pPr>
-        <w:pStyle w:val="ListParagraph"/>
-        <w:numPr>
-          <w:ilvl w:val="1"/>
-          <w:numId w:val="2"/>
-        </w:numPr>
-      </w:pPr>
-      <w:r>
-        <w:t>E.g., change `</w:t>
-      </w:r>
-      <w:r>
-        <w:t>#SBATCH --account=OD-229285</w:t>
-      </w:r>
-      <w:r>
-        <w:t>` to your account number</w:t>
-      </w:r>
-      <w:r>
-        <w:br/>
-      </w:r>
-    </w:p>
-    <w:p>
-      <w:pPr>
-        <w:pStyle w:val="ListParagraph"/>
-        <w:numPr>
-          <w:ilvl w:val="0"/>
-          <w:numId w:val="2"/>
-        </w:numPr>
-      </w:pPr>
-      <w:r>
-        <w:t xml:space="preserve">Run the file </w:t>
-      </w:r>
-      <w:r>
-        <w:t>`</w:t>
-      </w:r>
-      <w:r>
-        <w:t>download_and_build_databases</w:t>
-      </w:r>
-      <w:r>
-        <w:t>.sh`</w:t>
-      </w:r>
-    </w:p>
-    <w:p>
-      <w:pPr>
-        <w:pStyle w:val="ListParagraph"/>
-        <w:numPr>
-          <w:ilvl w:val="1"/>
-          <w:numId w:val="2"/>
-        </w:numPr>
-      </w:pPr>
-      <w:r>
-        <w:t>E.g., `</w:t>
-      </w:r>
-      <w:proofErr w:type="spellStart"/>
-      <w:r>
-        <w:t>sbatch</w:t>
-      </w:r>
-      <w:proofErr w:type="spellEnd"/>
-      <w:r>
-        <w:t xml:space="preserve"> download_and_build_databases.sh`</w:t>
-      </w:r>
-    </w:p>
-    <w:p>
-      <w:pPr>
-        <w:pStyle w:val="ListParagraph"/>
-        <w:numPr>
-          <w:ilvl w:val="1"/>
-          <w:numId w:val="2"/>
-        </w:numPr>
-      </w:pPr>
-      <w:r>
-        <w:t xml:space="preserve">Hint: this will take about 90-120 minutes to run and will install </w:t>
-      </w:r>
-      <w:r>
-        <w:t>and index all d</w:t>
-      </w:r>
-      <w:r>
-        <w:t xml:space="preserve">atabases for maximum speed during analysis. This only </w:t>
-      </w:r>
-      <w:proofErr w:type="gramStart"/>
-      <w:r>
-        <w:t>has to</w:t>
-      </w:r>
-      <w:proofErr w:type="gramEnd"/>
-      <w:r>
-        <w:t xml:space="preserve"> be done once and all future analyses of </w:t>
-      </w:r>
-      <w:proofErr w:type="spellStart"/>
-      <w:r>
-        <w:t>MetaDIVE</w:t>
-      </w:r>
-      <w:proofErr w:type="spellEnd"/>
-      <w:r>
-        <w:t xml:space="preserve"> can use these databases. </w:t>
-      </w:r>
-      <w:r>
-        <w:br/>
-      </w:r>
-    </w:p>
-    <w:p>
-      <w:pPr>
-        <w:pStyle w:val="ListParagraph"/>
-        <w:numPr>
-          <w:ilvl w:val="0"/>
-          <w:numId w:val="2"/>
-        </w:numPr>
-      </w:pPr>
-      <w:r>
-        <w:t xml:space="preserve">Navigate to the </w:t>
-      </w:r>
-      <w:r>
-        <w:t>scripts folder in the pipelines folder (</w:t>
-      </w:r>
-      <w:proofErr w:type="spellStart"/>
-      <w:r>
-        <w:t>MetaDIVE</w:t>
-      </w:r>
-      <w:proofErr w:type="spellEnd"/>
-      <w:r>
-        <w:t>/pipeline/scripts)</w:t>
-      </w:r>
-    </w:p>
-    <w:p>
-      <w:pPr>
-        <w:pStyle w:val="ListParagraph"/>
-        <w:numPr>
-          <w:ilvl w:val="1"/>
-          <w:numId w:val="2"/>
-        </w:numPr>
-      </w:pPr>
-      <w:r>
-        <w:t>`</w:t>
-      </w:r>
-      <w:proofErr w:type="gramStart"/>
-      <w:r>
-        <w:t xml:space="preserve">cd  </w:t>
-      </w:r>
-      <w:r>
-        <w:t>/</w:t>
-      </w:r>
-      <w:proofErr w:type="gramEnd"/>
-      <w:r>
-        <w:t>scratch3/</w:t>
-      </w:r>
-      <w:r>
-        <w:rPr>
-          <w:highlight w:val="yellow"/>
-        </w:rPr>
-        <w:t>user-ID/</w:t>
-      </w:r>
-      <w:proofErr w:type="spellStart"/>
-      <w:r>
-        <w:rPr>
-          <w:highlight w:val="yellow"/>
-        </w:rPr>
-        <w:t>analysis_samplesX</w:t>
-      </w:r>
-      <w:proofErr w:type="spellEnd"/>
-      <w:r>
-        <w:t>/</w:t>
-      </w:r>
-      <w:proofErr w:type="spellStart"/>
-      <w:r>
-        <w:t>MetaDIVE</w:t>
-      </w:r>
-      <w:proofErr w:type="spellEnd"/>
-      <w:r>
-        <w:t>/pipeline/scripts</w:t>
-      </w:r>
-      <w:r>
-        <w:t>`</w:t>
-      </w:r>
-      <w:r>
-        <w:br/>
-      </w:r>
-    </w:p>
-    <w:p>
-      <w:pPr>
-        <w:pStyle w:val="ListParagraph"/>
-        <w:numPr>
-          <w:ilvl w:val="0"/>
-          <w:numId w:val="2"/>
-        </w:numPr>
-      </w:pPr>
-      <w:r>
-        <w:t xml:space="preserve">Open the following script files up (they are text files, so can be </w:t>
-      </w:r>
-      <w:proofErr w:type="gramStart"/>
-      <w:r>
-        <w:t>opened up</w:t>
-      </w:r>
-      <w:proofErr w:type="gramEnd"/>
-      <w:r>
-        <w:t xml:space="preserve"> in any text editor) and change line 2 of the file to your OD-code (CSIRO specific step). Save and close each file.</w:t>
-      </w:r>
-    </w:p>
-    <w:p>
-      <w:pPr>
-        <w:pStyle w:val="ListParagraph"/>
-        <w:numPr>
-          <w:ilvl w:val="1"/>
-          <w:numId w:val="2"/>
-        </w:numPr>
-      </w:pPr>
-      <w:r>
-        <w:t>`</w:t>
-      </w:r>
-      <w:r>
-        <w:t>downloadgenome.sh</w:t>
-      </w:r>
-      <w:r>
-        <w:t>`</w:t>
-      </w:r>
-    </w:p>
-    <w:p>
-      <w:pPr>
-        <w:pStyle w:val="ListParagraph"/>
-        <w:numPr>
-          <w:ilvl w:val="1"/>
-          <w:numId w:val="2"/>
-        </w:numPr>
-      </w:pPr>
-      <w:r>
-        <w:t>`</w:t>
-      </w:r>
-      <w:r>
-        <w:t>download_viral_genomes.sh</w:t>
-      </w:r>
-      <w:r>
-        <w:t>`</w:t>
-      </w:r>
-    </w:p>
-    <w:p>
-      <w:pPr>
-        <w:pStyle w:val="ListParagraph"/>
-        <w:numPr>
-          <w:ilvl w:val="1"/>
-          <w:numId w:val="2"/>
-        </w:numPr>
-      </w:pPr>
-      <w:r>
-        <w:t>`</w:t>
-      </w:r>
-      <w:r>
-        <w:t>download_variety_genomes_high_completion_viruses.sh</w:t>
-      </w:r>
-      <w:r>
-        <w:t>`</w:t>
-      </w:r>
-    </w:p>
-    <w:p>
-      <w:pPr>
-        <w:pStyle w:val="ListParagraph"/>
-        <w:numPr>
-          <w:ilvl w:val="1"/>
-          <w:numId w:val="2"/>
-        </w:numPr>
-      </w:pPr>
-      <w:r>
-        <w:t xml:space="preserve">Hint: the </w:t>
-      </w:r>
-      <w:r>
-        <w:t xml:space="preserve">folder these files are in is at </w:t>
-      </w:r>
-      <w:r>
-        <w:t>/</w:t>
-      </w:r>
-      <w:r>
-        <w:t>scratch3/</w:t>
-      </w:r>
-      <w:r>
-        <w:rPr>
-          <w:highlight w:val="yellow"/>
-        </w:rPr>
-        <w:t>user-ID/</w:t>
-      </w:r>
-      <w:proofErr w:type="spellStart"/>
-      <w:r>
-        <w:rPr>
-          <w:highlight w:val="yellow"/>
-        </w:rPr>
-        <w:t>analysis_samplesX</w:t>
-      </w:r>
-      <w:proofErr w:type="spellEnd"/>
-      <w:r>
-        <w:t>/</w:t>
-      </w:r>
-      <w:proofErr w:type="spellStart"/>
-      <w:r>
-        <w:t>MetaDIVE</w:t>
-      </w:r>
-      <w:proofErr w:type="spellEnd"/>
-      <w:r>
-        <w:t>/pipeline/</w:t>
-      </w:r>
-      <w:proofErr w:type="gramStart"/>
-      <w:r>
-        <w:t>scripts</w:t>
-      </w:r>
-      <w:r>
-        <w:t xml:space="preserve"> </w:t>
-      </w:r>
-      <w:r>
-        <w:t>.</w:t>
-      </w:r>
-      <w:proofErr w:type="gramEnd"/>
-      <w:r>
-        <w:t xml:space="preserve"> More instructions on editing text files are given in step 9.</w:t>
-      </w:r>
-      <w:r>
-        <w:br/>
-      </w:r>
-    </w:p>
-    <w:p>
-      <w:pPr>
-        <w:pStyle w:val="ListParagraph"/>
-        <w:numPr>
-          <w:ilvl w:val="0"/>
-          <w:numId w:val="2"/>
-        </w:numPr>
-      </w:pPr>
-      <w:r>
-        <w:t xml:space="preserve">Navigate to the pipeline folder </w:t>
-      </w:r>
-    </w:p>
-    <w:p>
-      <w:pPr>
-        <w:pStyle w:val="ListParagraph"/>
-        <w:numPr>
-          <w:ilvl w:val="1"/>
-          <w:numId w:val="2"/>
-        </w:numPr>
-      </w:pPr>
-      <w:r>
-        <w:t xml:space="preserve">` cd </w:t>
-      </w:r>
-      <w:r>
-        <w:t>/</w:t>
-      </w:r>
-      <w:r>
-        <w:t>scratch3/</w:t>
-      </w:r>
-      <w:r>
-        <w:rPr>
-          <w:highlight w:val="yellow"/>
-        </w:rPr>
-        <w:t>user-ID/</w:t>
-      </w:r>
-      <w:proofErr w:type="spellStart"/>
-      <w:r>
-        <w:rPr>
-          <w:highlight w:val="yellow"/>
-        </w:rPr>
-        <w:t>analysis_samplesX</w:t>
-      </w:r>
-      <w:proofErr w:type="spellEnd"/>
-      <w:r>
-        <w:t>/</w:t>
-      </w:r>
-      <w:proofErr w:type="spellStart"/>
-      <w:r>
-        <w:t>MetaDIVE</w:t>
-      </w:r>
-      <w:proofErr w:type="spellEnd"/>
-      <w:r>
-        <w:t>/pipeline</w:t>
-      </w:r>
-      <w:r>
-        <w:t>`</w:t>
-      </w:r>
-      <w:r>
-        <w:br/>
-      </w:r>
-    </w:p>
-    <w:p>
-      <w:pPr>
-        <w:pStyle w:val="ListParagraph"/>
-        <w:numPr>
-          <w:ilvl w:val="0"/>
-          <w:numId w:val="2"/>
-        </w:numPr>
-      </w:pPr>
-      <w:proofErr w:type="gramStart"/>
-      <w:r>
-        <w:t>Open up</w:t>
-      </w:r>
-      <w:proofErr w:type="gramEnd"/>
-      <w:r>
-        <w:t xml:space="preserve"> the file titled run_snakemake.sh and change l</w:t>
-      </w:r>
-      <w:r>
-        <w:t>ines 2,3,6,7,8 as described</w:t>
-      </w:r>
-    </w:p>
-    <w:p>
-      <w:pPr>
-        <w:pStyle w:val="ListParagraph"/>
-        <w:numPr>
-          <w:ilvl w:val="1"/>
-          <w:numId w:val="2"/>
-        </w:numPr>
-      </w:pPr>
-      <w:r>
-        <w:lastRenderedPageBreak/>
-        <w:t>Line 2</w:t>
-      </w:r>
-      <w:r>
-        <w:t>: update the OD-code to your account number e.g., change `</w:t>
-      </w:r>
-      <w:r>
-        <w:t>#SBATCH --account=</w:t>
-      </w:r>
-      <w:proofErr w:type="spellStart"/>
-      <w:r>
-        <w:rPr>
-          <w:highlight w:val="yellow"/>
-        </w:rPr>
-        <w:t>MyODcode</w:t>
-      </w:r>
-      <w:proofErr w:type="spellEnd"/>
-      <w:r>
-        <w:t xml:space="preserve"> </w:t>
-      </w:r>
-      <w:r>
-        <w:t>`</w:t>
-      </w:r>
-    </w:p>
-    <w:p>
-      <w:pPr>
-        <w:pStyle w:val="ListParagraph"/>
-        <w:numPr>
-          <w:ilvl w:val="1"/>
-          <w:numId w:val="2"/>
-        </w:numPr>
-      </w:pPr>
-      <w:r>
-        <w:t xml:space="preserve">Line 3: </w:t>
-      </w:r>
-      <w:r>
-        <w:t xml:space="preserve">Update the name of the project to something informative for your work e.g., change </w:t>
-      </w:r>
-      <w:proofErr w:type="gramStart"/>
-      <w:r>
-        <w:t>to  `</w:t>
-      </w:r>
-      <w:proofErr w:type="gramEnd"/>
-      <w:r>
-        <w:t xml:space="preserve">#SBATCH --job-name </w:t>
-      </w:r>
-      <w:proofErr w:type="spellStart"/>
-      <w:r>
-        <w:rPr>
-          <w:highlight w:val="yellow"/>
-        </w:rPr>
-        <w:t>MY_project</w:t>
-      </w:r>
-      <w:proofErr w:type="spellEnd"/>
-      <w:r>
-        <w:t>`</w:t>
-      </w:r>
-    </w:p>
-    <w:p>
-      <w:pPr>
-        <w:pStyle w:val="ListParagraph"/>
-        <w:numPr>
-          <w:ilvl w:val="1"/>
-          <w:numId w:val="2"/>
-        </w:numPr>
-      </w:pPr>
-      <w:r>
-        <w:t>Line 6: Change the number of CPUs to use (</w:t>
-      </w:r>
-      <w:proofErr w:type="gramStart"/>
-      <w:r>
-        <w:t>as a general rule</w:t>
-      </w:r>
-      <w:proofErr w:type="gramEnd"/>
-      <w:r>
-        <w:t xml:space="preserve"> 8-16 for </w:t>
-      </w:r>
-      <w:proofErr w:type="spellStart"/>
-      <w:r>
-        <w:t>Miseq</w:t>
-      </w:r>
-      <w:proofErr w:type="spellEnd"/>
-      <w:r>
-        <w:t xml:space="preserve"> data, 16-32 for </w:t>
-      </w:r>
-      <w:proofErr w:type="spellStart"/>
-      <w:r>
-        <w:t>Nextseq</w:t>
-      </w:r>
-      <w:proofErr w:type="spellEnd"/>
-      <w:r>
-        <w:t xml:space="preserve"> data, and </w:t>
-      </w:r>
-      <w:r>
-        <w:t xml:space="preserve">up to 48 for </w:t>
-      </w:r>
-      <w:proofErr w:type="spellStart"/>
-      <w:r>
-        <w:t>Novaseq</w:t>
-      </w:r>
-      <w:proofErr w:type="spellEnd"/>
-      <w:r>
-        <w:t xml:space="preserve"> data). E.g., </w:t>
-      </w:r>
-      <w:r>
-        <w:t>#SBATCH --</w:t>
-      </w:r>
-      <w:proofErr w:type="spellStart"/>
-      <w:r>
-        <w:t>cpus</w:t>
-      </w:r>
-      <w:proofErr w:type="spellEnd"/>
-      <w:r>
-        <w:t xml:space="preserve">-per-task </w:t>
-      </w:r>
-      <w:r>
-        <w:rPr>
-          <w:highlight w:val="yellow"/>
-        </w:rPr>
-        <w:t>32</w:t>
-      </w:r>
-    </w:p>
-    <w:p>
-      <w:pPr>
-        <w:pStyle w:val="ListParagraph"/>
-        <w:numPr>
-          <w:ilvl w:val="1"/>
-          <w:numId w:val="2"/>
-        </w:numPr>
-      </w:pPr>
-      <w:r>
-        <w:t xml:space="preserve">Line 7: </w:t>
-      </w:r>
-      <w:r>
-        <w:t xml:space="preserve">Change the memory </w:t>
-      </w:r>
-      <w:r>
-        <w:t xml:space="preserve">to use (Memory required will depend on </w:t>
-      </w:r>
-      <w:r>
-        <w:t xml:space="preserve">analyses you want to do, how many reads  you have e.g., </w:t>
-      </w:r>
-      <w:proofErr w:type="spellStart"/>
-      <w:r>
-        <w:t>miseq</w:t>
-      </w:r>
-      <w:proofErr w:type="spellEnd"/>
-      <w:r>
-        <w:t xml:space="preserve"> vs </w:t>
-      </w:r>
-      <w:proofErr w:type="spellStart"/>
-      <w:r>
-        <w:t>Nextseq</w:t>
-      </w:r>
-      <w:proofErr w:type="spellEnd"/>
-      <w:r>
-        <w:t xml:space="preserve">, the assembler you want to use, and how complicated your </w:t>
-      </w:r>
-      <w:proofErr w:type="spellStart"/>
-      <w:r>
-        <w:t>datset</w:t>
-      </w:r>
-      <w:proofErr w:type="spellEnd"/>
-      <w:r>
-        <w:t xml:space="preserve"> is e.g.,</w:t>
-      </w:r>
-      <w:r>
-        <w:t xml:space="preserve"> less for an isolate,</w:t>
-      </w:r>
-      <w:r>
-        <w:t xml:space="preserve"> more for a</w:t>
-      </w:r>
-      <w:r>
-        <w:t xml:space="preserve"> pooled</w:t>
-      </w:r>
-      <w:r>
-        <w:t xml:space="preserve"> mosquito metagenome,</w:t>
-      </w:r>
-      <w:r>
-        <w:t xml:space="preserve"> even more for a complex soil or water sample</w:t>
-      </w:r>
-      <w:r>
-        <w:t xml:space="preserve"> )</w:t>
-      </w:r>
-      <w:r>
-        <w:t xml:space="preserve">  e.g., </w:t>
-      </w:r>
-      <w:r>
-        <w:t xml:space="preserve">#SBATCH --mem </w:t>
-      </w:r>
-      <w:r>
-        <w:rPr>
-          <w:highlight w:val="yellow"/>
-        </w:rPr>
-        <w:t>120G</w:t>
-      </w:r>
-      <w:r>
-        <w:t xml:space="preserve"> </w:t>
-      </w:r>
-    </w:p>
-    <w:p>
-      <w:pPr>
-        <w:pStyle w:val="ListParagraph"/>
-        <w:numPr>
-          <w:ilvl w:val="2"/>
-          <w:numId w:val="2"/>
-        </w:numPr>
-      </w:pPr>
-      <w:r>
-        <w:t xml:space="preserve">Hint, there are more details in the </w:t>
-      </w:r>
-      <w:proofErr w:type="spellStart"/>
-      <w:r>
-        <w:t>config.yaml</w:t>
-      </w:r>
-      <w:proofErr w:type="spellEnd"/>
-      <w:r>
-        <w:t xml:space="preserve"> file describing memory. If </w:t>
-      </w:r>
-      <w:r>
-        <w:t xml:space="preserve">insure, set to around 120G </w:t>
-      </w:r>
-    </w:p>
-    <w:p>
-      <w:pPr>
-        <w:pStyle w:val="ListParagraph"/>
-        <w:numPr>
-          <w:ilvl w:val="1"/>
-          <w:numId w:val="2"/>
-        </w:numPr>
-      </w:pPr>
-      <w:r>
-        <w:t xml:space="preserve">Line 8: Change the time allocated to the analysis. </w:t>
-      </w:r>
-      <w:r>
-        <w:t>Depending on</w:t>
-      </w:r>
-      <w:r>
-        <w:t xml:space="preserve"> the</w:t>
-      </w:r>
-      <w:r>
-        <w:t xml:space="preserve"> size of </w:t>
-      </w:r>
-      <w:r>
-        <w:t xml:space="preserve">the </w:t>
-      </w:r>
-      <w:r>
-        <w:t>data</w:t>
-      </w:r>
-      <w:r>
-        <w:t>, CPUs used and complexity of the dataset,</w:t>
-      </w:r>
-      <w:r>
-        <w:t xml:space="preserve"> between </w:t>
-      </w:r>
-      <w:r>
-        <w:t>16</w:t>
-      </w:r>
-      <w:r>
-        <w:t xml:space="preserve"> and 1</w:t>
-      </w:r>
-      <w:r>
-        <w:t>4</w:t>
-      </w:r>
-      <w:r>
-        <w:t xml:space="preserve">0 hours </w:t>
-      </w:r>
-      <w:r>
-        <w:t xml:space="preserve">will be required. If unsure, set to </w:t>
-      </w:r>
-      <w:r>
-        <w:t>72-</w:t>
-      </w:r>
-      <w:r>
-        <w:t>96 hours</w:t>
-      </w:r>
-      <w:r>
-        <w:t xml:space="preserve"> (the time is read as </w:t>
-      </w:r>
-      <w:proofErr w:type="spellStart"/>
-      <w:r>
-        <w:t>hh</w:t>
-      </w:r>
-      <w:proofErr w:type="spellEnd"/>
-      <w:r>
-        <w:t>/mm/ss)</w:t>
-      </w:r>
-      <w:r>
-        <w:t xml:space="preserve"> a</w:t>
-      </w:r>
-      <w:r>
-        <w:t>s if the time is exceeded the run will hal</w:t>
-      </w:r>
-      <w:r>
-        <w:t>t</w:t>
-      </w:r>
-      <w:r>
-        <w:t xml:space="preserve"> and can be restarted again from where it was up to. E.g., </w:t>
-      </w:r>
-      <w:r>
-        <w:t xml:space="preserve">#SBATCH --time </w:t>
-      </w:r>
-      <w:r>
-        <w:rPr>
-          <w:highlight w:val="yellow"/>
-        </w:rPr>
-        <w:t>96:00:00</w:t>
-      </w:r>
-      <w:r>
-        <w:t xml:space="preserve"> </w:t>
-      </w:r>
-      <w:r>
-        <w:br/>
-      </w:r>
-    </w:p>
-    <w:p>
-      <w:pPr>
-        <w:pStyle w:val="ListParagraph"/>
-        <w:numPr>
-          <w:ilvl w:val="0"/>
-          <w:numId w:val="2"/>
-        </w:numPr>
-      </w:pPr>
-      <w:r>
-        <w:t xml:space="preserve">If you want to run trinity as the assembler create a directory </w:t>
-      </w:r>
-      <w:r>
-        <w:t xml:space="preserve">where you want trinity to store temporary files. </w:t>
-      </w:r>
-    </w:p>
-    <w:p>
-      <w:pPr>
-        <w:pStyle w:val="ListParagraph"/>
-        <w:numPr>
-          <w:ilvl w:val="1"/>
-          <w:numId w:val="2"/>
-        </w:numPr>
-      </w:pPr>
-      <w:r>
-        <w:t>E.g., `</w:t>
-      </w:r>
-      <w:proofErr w:type="spellStart"/>
-      <w:r>
-        <w:t>mkdir</w:t>
-      </w:r>
-      <w:proofErr w:type="spellEnd"/>
-      <w:r>
-        <w:t xml:space="preserve"> </w:t>
-      </w:r>
-      <w:r>
-        <w:t>/</w:t>
-      </w:r>
-      <w:r>
-        <w:t>scratch3/</w:t>
-      </w:r>
-      <w:r>
-        <w:rPr>
-          <w:highlight w:val="yellow"/>
-        </w:rPr>
-        <w:t>user-ID/</w:t>
-      </w:r>
-      <w:proofErr w:type="spellStart"/>
-      <w:r>
-        <w:rPr>
-          <w:highlight w:val="yellow"/>
-        </w:rPr>
-        <w:t>analysis_samplesX</w:t>
-      </w:r>
-      <w:proofErr w:type="spellEnd"/>
-      <w:r>
-        <w:t>/</w:t>
-      </w:r>
-      <w:proofErr w:type="spellStart"/>
-      <w:r>
-        <w:t>MetaDIVE</w:t>
-      </w:r>
-      <w:proofErr w:type="spellEnd"/>
-      <w:r>
-        <w:t>/</w:t>
-      </w:r>
-      <w:proofErr w:type="spellStart"/>
-      <w:r>
-        <w:t>trinity_temp</w:t>
-      </w:r>
-      <w:proofErr w:type="spellEnd"/>
-      <w:r>
-        <w:br/>
-      </w:r>
-    </w:p>
-    <w:p>
-      <w:pPr>
-        <w:pStyle w:val="ListParagraph"/>
-        <w:numPr>
-          <w:ilvl w:val="0"/>
-          <w:numId w:val="2"/>
-        </w:numPr>
-      </w:pPr>
-      <w:r>
-        <w:t xml:space="preserve">In the pipelines directory, open the file called </w:t>
-      </w:r>
-      <w:proofErr w:type="spellStart"/>
-      <w:proofErr w:type="gramStart"/>
-      <w:r>
-        <w:t>config.yaml</w:t>
-      </w:r>
-      <w:proofErr w:type="spellEnd"/>
-      <w:proofErr w:type="gramEnd"/>
-      <w:r>
-        <w:t xml:space="preserve">. This is the parameter file for the metagenomics run and the next steps will involve editing this. </w:t>
-      </w:r>
-      <w:r>
-        <w:t xml:space="preserve">This file is formatted like a </w:t>
+        <w:t xml:space="preserve"> WinSCP to connect </w:t>
       </w:r>
       <w:r>
         <w:rPr>
           <w:b/>
           <w:bCs/>
         </w:rPr>
-        <w:t>P</w:t>
+        <w:lastRenderedPageBreak/>
+        <w:t>to the HPC and move files around/open and edit them*</w:t>
+      </w:r>
+      <w:r>
+        <w:t xml:space="preserve"> </w:t>
+      </w:r>
+      <w:r>
+        <w:br/>
+      </w:r>
+      <w:r>
+        <w:t>Open up the file titled `</w:t>
+      </w:r>
+      <w:r>
+        <w:t>Create_conda_environments.sh</w:t>
+      </w:r>
+      <w:r>
+        <w:t xml:space="preserve">` and </w:t>
+      </w:r>
+      <w:r>
+        <w:t>change line 2 of the file to your OD-code (CSIRO specific step). Save and close the file</w:t>
+      </w:r>
+      <w:r>
+        <w:t>.</w:t>
+      </w:r>
+    </w:p>
+    <w:p>
+      <w:pPr>
+        <w:pStyle w:val="ListParagraph"/>
+        <w:numPr>
+          <w:ilvl w:val="1"/>
+          <w:numId w:val="2"/>
+        </w:numPr>
+      </w:pPr>
+      <w:r>
+        <w:t>E.g., change `</w:t>
+      </w:r>
+      <w:r>
+        <w:t>#SBATCH --account=OD-229285</w:t>
+      </w:r>
+      <w:r>
+        <w:t>` to your account number</w:t>
+      </w:r>
+    </w:p>
+    <w:p>
+      <w:pPr>
+        <w:pStyle w:val="ListParagraph"/>
+        <w:numPr>
+          <w:ilvl w:val="1"/>
+          <w:numId w:val="2"/>
+        </w:numPr>
+      </w:pPr>
+      <w:r>
+        <w:t>Hint: all files labelled as `.</w:t>
+      </w:r>
+      <w:proofErr w:type="spellStart"/>
+      <w:r>
+        <w:t>sh</w:t>
+      </w:r>
+      <w:proofErr w:type="spellEnd"/>
+      <w:r>
+        <w:t xml:space="preserve">` here are text files. They can be </w:t>
+      </w:r>
+      <w:proofErr w:type="gramStart"/>
+      <w:r>
+        <w:t>opened up</w:t>
+      </w:r>
+      <w:proofErr w:type="gramEnd"/>
+      <w:r>
+        <w:t xml:space="preserve"> in programs like notepad, notepad++, or </w:t>
+      </w:r>
+      <w:r>
+        <w:t>any internal editor on a file transfer program like WinSCP</w:t>
+      </w:r>
+      <w:r>
+        <w:t xml:space="preserve">. Alternatively, you can edit a file directly in a terminal using the command `nano </w:t>
+      </w:r>
+      <w:r>
+        <w:t>Create_conda_environments.sh</w:t>
+      </w:r>
+      <w:r>
+        <w:t xml:space="preserve">` </w:t>
+      </w:r>
+      <w:r>
+        <w:t>and saving the file after changed</w:t>
+      </w:r>
+      <w:r>
+        <w:br/>
+      </w:r>
+    </w:p>
+    <w:p>
+      <w:pPr>
+        <w:pStyle w:val="ListParagraph"/>
+        <w:numPr>
+          <w:ilvl w:val="0"/>
+          <w:numId w:val="2"/>
+        </w:numPr>
+      </w:pPr>
+      <w:r>
+        <w:t>Run the file `Create_conda_environments.sh`</w:t>
+      </w:r>
+    </w:p>
+    <w:p>
+      <w:pPr>
+        <w:pStyle w:val="ListParagraph"/>
+        <w:numPr>
+          <w:ilvl w:val="1"/>
+          <w:numId w:val="2"/>
+        </w:numPr>
+      </w:pPr>
+      <w:r>
+        <w:t>E.g., `</w:t>
+      </w:r>
+      <w:proofErr w:type="spellStart"/>
+      <w:r>
+        <w:t>sbatch</w:t>
+      </w:r>
+      <w:proofErr w:type="spellEnd"/>
+      <w:r>
+        <w:t xml:space="preserve"> Create_conda_environments.sh`</w:t>
+      </w:r>
+    </w:p>
+    <w:p>
+      <w:pPr>
+        <w:pStyle w:val="ListParagraph"/>
+        <w:numPr>
+          <w:ilvl w:val="1"/>
+          <w:numId w:val="2"/>
+        </w:numPr>
+      </w:pPr>
+      <w:r>
+        <w:t>Hint. This will take about 15</w:t>
+      </w:r>
+      <w:r>
+        <w:t>-20</w:t>
+      </w:r>
+      <w:r>
+        <w:t xml:space="preserve"> minutes to run </w:t>
+      </w:r>
+      <w:r>
+        <w:t xml:space="preserve">and will install all programs required to run </w:t>
+      </w:r>
+      <w:proofErr w:type="spellStart"/>
+      <w:r>
+        <w:t>MetaDIVE</w:t>
+      </w:r>
+      <w:proofErr w:type="spellEnd"/>
+      <w:r>
+        <w:t xml:space="preserve"> directly into different </w:t>
+      </w:r>
+      <w:proofErr w:type="spellStart"/>
+      <w:r>
+        <w:t>conda</w:t>
+      </w:r>
+      <w:proofErr w:type="spellEnd"/>
+      <w:r>
+        <w:t xml:space="preserve"> environments.</w:t>
+      </w:r>
+      <w:r>
+        <w:br/>
+      </w:r>
+    </w:p>
+    <w:p>
+      <w:pPr>
+        <w:pStyle w:val="ListParagraph"/>
+        <w:numPr>
+          <w:ilvl w:val="0"/>
+          <w:numId w:val="2"/>
+        </w:numPr>
+      </w:pPr>
+      <w:r>
+        <w:t>Navigate to the databases directory</w:t>
+      </w:r>
+    </w:p>
+    <w:p>
+      <w:pPr>
+        <w:pStyle w:val="ListParagraph"/>
+        <w:numPr>
+          <w:ilvl w:val="1"/>
+          <w:numId w:val="2"/>
+        </w:numPr>
+      </w:pPr>
+      <w:r>
+        <w:t>`cd /</w:t>
+      </w:r>
+      <w:r>
+        <w:t>scratch3/</w:t>
+      </w:r>
+      <w:r>
+        <w:rPr>
+          <w:highlight w:val="yellow"/>
+        </w:rPr>
+        <w:t>user-ID/</w:t>
+      </w:r>
+      <w:proofErr w:type="spellStart"/>
+      <w:r>
+        <w:rPr>
+          <w:highlight w:val="yellow"/>
+        </w:rPr>
+        <w:t>analysis_samplesX</w:t>
+      </w:r>
+      <w:proofErr w:type="spellEnd"/>
+      <w:r>
+        <w:t>/</w:t>
+      </w:r>
+      <w:proofErr w:type="spellStart"/>
+      <w:r>
+        <w:t>MetaDIVE</w:t>
+      </w:r>
+      <w:proofErr w:type="spellEnd"/>
+      <w:r>
+        <w:t>/</w:t>
+      </w:r>
+      <w:r>
+        <w:t>databases</w:t>
+      </w:r>
+      <w:r>
+        <w:t>`</w:t>
+      </w:r>
+      <w:r>
+        <w:br/>
+      </w:r>
+    </w:p>
+    <w:p>
+      <w:pPr>
+        <w:pStyle w:val="ListParagraph"/>
+        <w:numPr>
+          <w:ilvl w:val="0"/>
+          <w:numId w:val="2"/>
+        </w:numPr>
+      </w:pPr>
+      <w:proofErr w:type="gramStart"/>
+      <w:r>
+        <w:t>Open up</w:t>
+      </w:r>
+      <w:proofErr w:type="gramEnd"/>
+      <w:r>
+        <w:t xml:space="preserve"> the file titled `</w:t>
+      </w:r>
+      <w:r>
+        <w:t>download_and_build_databases.sh</w:t>
+      </w:r>
+      <w:r>
+        <w:t>` and change line 2 of the file to your OD-code (CSIRO specific step). Save and close the file.</w:t>
+      </w:r>
+    </w:p>
+    <w:p>
+      <w:pPr>
+        <w:pStyle w:val="ListParagraph"/>
+        <w:numPr>
+          <w:ilvl w:val="1"/>
+          <w:numId w:val="2"/>
+        </w:numPr>
+      </w:pPr>
+      <w:r>
+        <w:t>E.g., change `</w:t>
+      </w:r>
+      <w:r>
+        <w:t>#SBATCH --account=OD-229285</w:t>
+      </w:r>
+      <w:r>
+        <w:t>` to your account number</w:t>
+      </w:r>
+      <w:r>
+        <w:br/>
+      </w:r>
+    </w:p>
+    <w:p>
+      <w:pPr>
+        <w:pStyle w:val="ListParagraph"/>
+        <w:numPr>
+          <w:ilvl w:val="0"/>
+          <w:numId w:val="2"/>
+        </w:numPr>
+      </w:pPr>
+      <w:r>
+        <w:t xml:space="preserve">Run the file </w:t>
+      </w:r>
+      <w:r>
+        <w:t>`</w:t>
+      </w:r>
+      <w:r>
+        <w:t>download_and_build_databases</w:t>
+      </w:r>
+      <w:r>
+        <w:t>.sh`</w:t>
+      </w:r>
+    </w:p>
+    <w:p>
+      <w:pPr>
+        <w:pStyle w:val="ListParagraph"/>
+        <w:numPr>
+          <w:ilvl w:val="1"/>
+          <w:numId w:val="2"/>
+        </w:numPr>
+      </w:pPr>
+      <w:r>
+        <w:t>E.g., `</w:t>
+      </w:r>
+      <w:proofErr w:type="spellStart"/>
+      <w:r>
+        <w:t>sbatch</w:t>
+      </w:r>
+      <w:proofErr w:type="spellEnd"/>
+      <w:r>
+        <w:t xml:space="preserve"> download_and_build_databases.sh`</w:t>
+      </w:r>
+    </w:p>
+    <w:p>
+      <w:pPr>
+        <w:pStyle w:val="ListParagraph"/>
+        <w:numPr>
+          <w:ilvl w:val="1"/>
+          <w:numId w:val="2"/>
+        </w:numPr>
+      </w:pPr>
+      <w:r>
+        <w:t xml:space="preserve">Hint: this will take about 90-120 minutes to run and will install </w:t>
+      </w:r>
+      <w:r>
+        <w:t>and index all d</w:t>
+      </w:r>
+      <w:r>
+        <w:t xml:space="preserve">atabases for maximum speed during analysis. This only </w:t>
+      </w:r>
+      <w:proofErr w:type="gramStart"/>
+      <w:r>
+        <w:t>has to</w:t>
+      </w:r>
+      <w:proofErr w:type="gramEnd"/>
+      <w:r>
+        <w:t xml:space="preserve"> be done once and all future analyses of </w:t>
+      </w:r>
+      <w:proofErr w:type="spellStart"/>
+      <w:r>
+        <w:t>MetaDIVE</w:t>
+      </w:r>
+      <w:proofErr w:type="spellEnd"/>
+      <w:r>
+        <w:t xml:space="preserve"> can use these databases. </w:t>
+      </w:r>
+      <w:r>
+        <w:br/>
+      </w:r>
+    </w:p>
+    <w:p>
+      <w:pPr>
+        <w:pStyle w:val="ListParagraph"/>
+        <w:numPr>
+          <w:ilvl w:val="0"/>
+          <w:numId w:val="2"/>
+        </w:numPr>
+      </w:pPr>
+      <w:r>
+        <w:t xml:space="preserve">Navigate to the </w:t>
+      </w:r>
+      <w:r>
+        <w:t>scripts folder in the pipelines folder (</w:t>
+      </w:r>
+      <w:proofErr w:type="spellStart"/>
+      <w:r>
+        <w:t>MetaDIVE</w:t>
+      </w:r>
+      <w:proofErr w:type="spellEnd"/>
+      <w:r>
+        <w:t>/pipeline/scripts)</w:t>
+      </w:r>
+    </w:p>
+    <w:p>
+      <w:pPr>
+        <w:pStyle w:val="ListParagraph"/>
+        <w:numPr>
+          <w:ilvl w:val="1"/>
+          <w:numId w:val="2"/>
+        </w:numPr>
+      </w:pPr>
+      <w:r>
+        <w:t>`</w:t>
+      </w:r>
+      <w:proofErr w:type="gramStart"/>
+      <w:r>
+        <w:t xml:space="preserve">cd  </w:t>
+      </w:r>
+      <w:r>
+        <w:t>/</w:t>
+      </w:r>
+      <w:proofErr w:type="gramEnd"/>
+      <w:r>
+        <w:t>scratch3/</w:t>
+      </w:r>
+      <w:r>
+        <w:rPr>
+          <w:highlight w:val="yellow"/>
+        </w:rPr>
+        <w:t>user-ID/</w:t>
+      </w:r>
+      <w:proofErr w:type="spellStart"/>
+      <w:r>
+        <w:rPr>
+          <w:highlight w:val="yellow"/>
+        </w:rPr>
+        <w:t>analysis_samplesX</w:t>
+      </w:r>
+      <w:proofErr w:type="spellEnd"/>
+      <w:r>
+        <w:t>/</w:t>
+      </w:r>
+      <w:proofErr w:type="spellStart"/>
+      <w:r>
+        <w:t>MetaDIVE</w:t>
+      </w:r>
+      <w:proofErr w:type="spellEnd"/>
+      <w:r>
+        <w:t>/pipeline/scripts</w:t>
+      </w:r>
+      <w:r>
+        <w:t>`</w:t>
+      </w:r>
+      <w:r>
+        <w:br/>
+      </w:r>
+    </w:p>
+    <w:p>
+      <w:pPr>
+        <w:pStyle w:val="ListParagraph"/>
+        <w:numPr>
+          <w:ilvl w:val="0"/>
+          <w:numId w:val="2"/>
+        </w:numPr>
+      </w:pPr>
+      <w:r>
+        <w:t xml:space="preserve">Open the following script files up (they are text files, so can be </w:t>
+      </w:r>
+      <w:proofErr w:type="gramStart"/>
+      <w:r>
+        <w:t>opened up</w:t>
+      </w:r>
+      <w:proofErr w:type="gramEnd"/>
+      <w:r>
+        <w:t xml:space="preserve"> in any text editor) and change line 2 of the file to your OD-code (CSIRO specific step). Save and close each file.</w:t>
+      </w:r>
+    </w:p>
+    <w:p>
+      <w:pPr>
+        <w:pStyle w:val="ListParagraph"/>
+        <w:numPr>
+          <w:ilvl w:val="1"/>
+          <w:numId w:val="2"/>
+        </w:numPr>
+      </w:pPr>
+      <w:r>
+        <w:t>`</w:t>
+      </w:r>
+      <w:r>
+        <w:t>downloadgenome.sh</w:t>
+      </w:r>
+      <w:r>
+        <w:t>`</w:t>
+      </w:r>
+    </w:p>
+    <w:p>
+      <w:pPr>
+        <w:pStyle w:val="ListParagraph"/>
+        <w:numPr>
+          <w:ilvl w:val="1"/>
+          <w:numId w:val="2"/>
+        </w:numPr>
+      </w:pPr>
+      <w:r>
+        <w:t>`</w:t>
+      </w:r>
+      <w:r>
+        <w:t>download_viral_genomes.sh</w:t>
+      </w:r>
+      <w:r>
+        <w:t>`</w:t>
+      </w:r>
+    </w:p>
+    <w:p>
+      <w:pPr>
+        <w:pStyle w:val="ListParagraph"/>
+        <w:numPr>
+          <w:ilvl w:val="1"/>
+          <w:numId w:val="2"/>
+        </w:numPr>
+      </w:pPr>
+      <w:r>
+        <w:t>`</w:t>
+      </w:r>
+      <w:r>
+        <w:t>download_variety_genomes_high_completion_viruses.sh</w:t>
+      </w:r>
+      <w:r>
+        <w:t>`</w:t>
+      </w:r>
+    </w:p>
+    <w:p>
+      <w:pPr>
+        <w:pStyle w:val="ListParagraph"/>
+        <w:numPr>
+          <w:ilvl w:val="1"/>
+          <w:numId w:val="2"/>
+        </w:numPr>
+      </w:pPr>
+      <w:r>
+        <w:t xml:space="preserve">Hint: the </w:t>
+      </w:r>
+      <w:r>
+        <w:t xml:space="preserve">folder these files are in is at </w:t>
+      </w:r>
+      <w:r>
+        <w:t>/</w:t>
+      </w:r>
+      <w:r>
+        <w:t>scratch3/</w:t>
+      </w:r>
+      <w:r>
+        <w:rPr>
+          <w:highlight w:val="yellow"/>
+        </w:rPr>
+        <w:t>user-ID/</w:t>
+      </w:r>
+      <w:proofErr w:type="spellStart"/>
+      <w:r>
+        <w:rPr>
+          <w:highlight w:val="yellow"/>
+        </w:rPr>
+        <w:t>analysis_samplesX</w:t>
+      </w:r>
+      <w:proofErr w:type="spellEnd"/>
+      <w:r>
+        <w:t>/</w:t>
+      </w:r>
+      <w:proofErr w:type="spellStart"/>
+      <w:r>
+        <w:t>MetaDIVE</w:t>
+      </w:r>
+      <w:proofErr w:type="spellEnd"/>
+      <w:r>
+        <w:t>/pipeline/</w:t>
+      </w:r>
+      <w:proofErr w:type="gramStart"/>
+      <w:r>
+        <w:t>scripts</w:t>
+      </w:r>
+      <w:r>
+        <w:t xml:space="preserve"> </w:t>
+      </w:r>
+      <w:r>
+        <w:t>.</w:t>
+      </w:r>
+      <w:proofErr w:type="gramEnd"/>
+      <w:r>
+        <w:t xml:space="preserve"> More instructions on editing text files are given in step 9.</w:t>
+      </w:r>
+      <w:r>
+        <w:br/>
+      </w:r>
+    </w:p>
+    <w:p>
+      <w:pPr>
+        <w:pStyle w:val="ListParagraph"/>
+        <w:numPr>
+          <w:ilvl w:val="0"/>
+          <w:numId w:val="2"/>
+        </w:numPr>
+      </w:pPr>
+      <w:r>
+        <w:t xml:space="preserve">Navigate to the pipeline folder </w:t>
+      </w:r>
+    </w:p>
+    <w:p>
+      <w:pPr>
+        <w:pStyle w:val="ListParagraph"/>
+        <w:numPr>
+          <w:ilvl w:val="1"/>
+          <w:numId w:val="2"/>
+        </w:numPr>
+      </w:pPr>
+      <w:r>
+        <w:t xml:space="preserve">` cd </w:t>
+      </w:r>
+      <w:r>
+        <w:t>/</w:t>
+      </w:r>
+      <w:r>
+        <w:t>scratch3/</w:t>
+      </w:r>
+      <w:r>
+        <w:rPr>
+          <w:highlight w:val="yellow"/>
+        </w:rPr>
+        <w:t>user-ID/</w:t>
+      </w:r>
+      <w:proofErr w:type="spellStart"/>
+      <w:r>
+        <w:rPr>
+          <w:highlight w:val="yellow"/>
+        </w:rPr>
+        <w:t>analysis_samplesX</w:t>
+      </w:r>
+      <w:proofErr w:type="spellEnd"/>
+      <w:r>
+        <w:t>/</w:t>
+      </w:r>
+      <w:proofErr w:type="spellStart"/>
+      <w:r>
+        <w:t>MetaDIVE</w:t>
+      </w:r>
+      <w:proofErr w:type="spellEnd"/>
+      <w:r>
+        <w:t>/pipeline</w:t>
+      </w:r>
+      <w:r>
+        <w:t>`</w:t>
+      </w:r>
+      <w:r>
+        <w:br/>
+      </w:r>
+    </w:p>
+    <w:p>
+      <w:pPr>
+        <w:pStyle w:val="ListParagraph"/>
+        <w:numPr>
+          <w:ilvl w:val="0"/>
+          <w:numId w:val="2"/>
+        </w:numPr>
+      </w:pPr>
+      <w:proofErr w:type="gramStart"/>
+      <w:r>
+        <w:t>Open up</w:t>
+      </w:r>
+      <w:proofErr w:type="gramEnd"/>
+      <w:r>
+        <w:t xml:space="preserve"> the file titled run_snakemake.sh and change l</w:t>
+      </w:r>
+      <w:r>
+        <w:t>ines 2,3,6,7,8 as described</w:t>
+      </w:r>
+    </w:p>
+    <w:p>
+      <w:pPr>
+        <w:pStyle w:val="ListParagraph"/>
+        <w:numPr>
+          <w:ilvl w:val="1"/>
+          <w:numId w:val="2"/>
+        </w:numPr>
+      </w:pPr>
+      <w:r>
+        <w:t>Line 2</w:t>
+      </w:r>
+      <w:r>
+        <w:t>: update the OD-code to your account number e.g., change `</w:t>
+      </w:r>
+      <w:r>
+        <w:t>#SBATCH --account=</w:t>
+      </w:r>
+      <w:proofErr w:type="spellStart"/>
+      <w:r>
+        <w:rPr>
+          <w:highlight w:val="yellow"/>
+        </w:rPr>
+        <w:t>MyODcode</w:t>
+      </w:r>
+      <w:proofErr w:type="spellEnd"/>
+      <w:r>
+        <w:t xml:space="preserve"> </w:t>
+      </w:r>
+      <w:r>
+        <w:t>`</w:t>
+      </w:r>
+    </w:p>
+    <w:p>
+      <w:pPr>
+        <w:pStyle w:val="ListParagraph"/>
+        <w:numPr>
+          <w:ilvl w:val="1"/>
+          <w:numId w:val="2"/>
+        </w:numPr>
+      </w:pPr>
+      <w:r>
+        <w:lastRenderedPageBreak/>
+        <w:t xml:space="preserve">Line 3: </w:t>
+      </w:r>
+      <w:r>
+        <w:t xml:space="preserve">Update the name of the project to something informative for your work e.g., change </w:t>
+      </w:r>
+      <w:proofErr w:type="gramStart"/>
+      <w:r>
+        <w:t>to  `</w:t>
+      </w:r>
+      <w:proofErr w:type="gramEnd"/>
+      <w:r>
+        <w:t xml:space="preserve">#SBATCH --job-name </w:t>
+      </w:r>
+      <w:proofErr w:type="spellStart"/>
+      <w:r>
+        <w:rPr>
+          <w:highlight w:val="yellow"/>
+        </w:rPr>
+        <w:t>MY_project</w:t>
+      </w:r>
+      <w:proofErr w:type="spellEnd"/>
+      <w:r>
+        <w:t>`</w:t>
+      </w:r>
+    </w:p>
+    <w:p>
+      <w:pPr>
+        <w:pStyle w:val="ListParagraph"/>
+        <w:numPr>
+          <w:ilvl w:val="1"/>
+          <w:numId w:val="2"/>
+        </w:numPr>
+      </w:pPr>
+      <w:r>
+        <w:t>Line 6: Change the number of CPUs to use (</w:t>
+      </w:r>
+      <w:proofErr w:type="gramStart"/>
+      <w:r>
+        <w:t>as a general rule</w:t>
+      </w:r>
+      <w:proofErr w:type="gramEnd"/>
+      <w:r>
+        <w:t xml:space="preserve"> 8-16 for </w:t>
+      </w:r>
+      <w:proofErr w:type="spellStart"/>
+      <w:r>
+        <w:t>Miseq</w:t>
+      </w:r>
+      <w:proofErr w:type="spellEnd"/>
+      <w:r>
+        <w:t xml:space="preserve"> data, 16-32 for </w:t>
+      </w:r>
+      <w:proofErr w:type="spellStart"/>
+      <w:r>
+        <w:t>Nextseq</w:t>
+      </w:r>
+      <w:proofErr w:type="spellEnd"/>
+      <w:r>
+        <w:t xml:space="preserve"> data, and </w:t>
+      </w:r>
+      <w:r>
+        <w:t xml:space="preserve">up to 48 for </w:t>
+      </w:r>
+      <w:proofErr w:type="spellStart"/>
+      <w:r>
+        <w:t>Novaseq</w:t>
+      </w:r>
+      <w:proofErr w:type="spellEnd"/>
+      <w:r>
+        <w:t xml:space="preserve"> or larger</w:t>
+      </w:r>
+      <w:r>
+        <w:t xml:space="preserve"> data)</w:t>
+      </w:r>
+      <w:r>
+        <w:t xml:space="preserve"> the larger the number the faster the analysis but the more compute resources required</w:t>
+      </w:r>
+      <w:r>
+        <w:t xml:space="preserve">. E.g., </w:t>
+      </w:r>
+      <w:r>
+        <w:t>#SBATCH --</w:t>
+      </w:r>
+      <w:proofErr w:type="spellStart"/>
+      <w:r>
+        <w:t>cpus</w:t>
+      </w:r>
+      <w:proofErr w:type="spellEnd"/>
+      <w:r>
+        <w:t xml:space="preserve">-per-task </w:t>
+      </w:r>
+      <w:r>
+        <w:rPr>
+          <w:highlight w:val="yellow"/>
+        </w:rPr>
+        <w:t>32</w:t>
+      </w:r>
+    </w:p>
+    <w:p>
+      <w:pPr>
+        <w:pStyle w:val="ListParagraph"/>
+        <w:numPr>
+          <w:ilvl w:val="1"/>
+          <w:numId w:val="2"/>
+        </w:numPr>
+      </w:pPr>
+      <w:r>
+        <w:t xml:space="preserve">Line 7: </w:t>
+      </w:r>
+      <w:r>
+        <w:t xml:space="preserve">Change the memory </w:t>
+      </w:r>
+      <w:r>
+        <w:t xml:space="preserve">to use (Memory required will depend on </w:t>
+      </w:r>
+      <w:r>
+        <w:t xml:space="preserve">analyses you want to do, how many reads  you have e.g., </w:t>
+      </w:r>
+      <w:proofErr w:type="spellStart"/>
+      <w:r>
+        <w:t>miseq</w:t>
+      </w:r>
+      <w:proofErr w:type="spellEnd"/>
+      <w:r>
+        <w:t xml:space="preserve"> vs </w:t>
+      </w:r>
+      <w:proofErr w:type="spellStart"/>
+      <w:r>
+        <w:t>Nextseq</w:t>
+      </w:r>
+      <w:proofErr w:type="spellEnd"/>
+      <w:r>
+        <w:t xml:space="preserve">, the assembler you want to use, and how complicated your </w:t>
+      </w:r>
+      <w:proofErr w:type="spellStart"/>
+      <w:r>
+        <w:t>datset</w:t>
+      </w:r>
+      <w:proofErr w:type="spellEnd"/>
+      <w:r>
+        <w:t xml:space="preserve"> is e.g.,</w:t>
+      </w:r>
+      <w:r>
+        <w:t xml:space="preserve"> less for an isolate,</w:t>
+      </w:r>
+      <w:r>
+        <w:t xml:space="preserve"> more for a</w:t>
+      </w:r>
+      <w:r>
+        <w:t xml:space="preserve"> pooled</w:t>
+      </w:r>
+      <w:r>
+        <w:t xml:space="preserve"> mosquito metagenome,</w:t>
+      </w:r>
+      <w:r>
+        <w:t xml:space="preserve"> even more for a complex soil or water sample</w:t>
+      </w:r>
+      <w:r>
+        <w:t xml:space="preserve"> )</w:t>
+      </w:r>
+      <w:r>
+        <w:t xml:space="preserve">  e.g., </w:t>
+      </w:r>
+      <w:r>
+        <w:t xml:space="preserve">#SBATCH --mem </w:t>
+      </w:r>
+      <w:r>
+        <w:rPr>
+          <w:highlight w:val="yellow"/>
+        </w:rPr>
+        <w:t>120G</w:t>
+      </w:r>
+      <w:r>
+        <w:t xml:space="preserve"> </w:t>
+      </w:r>
+    </w:p>
+    <w:p>
+      <w:pPr>
+        <w:pStyle w:val="ListParagraph"/>
+        <w:numPr>
+          <w:ilvl w:val="2"/>
+          <w:numId w:val="2"/>
+        </w:numPr>
+      </w:pPr>
+      <w:r>
+        <w:t xml:space="preserve">Hint, there are more details in the </w:t>
+      </w:r>
+      <w:proofErr w:type="spellStart"/>
+      <w:r>
+        <w:t>config.yaml</w:t>
+      </w:r>
+      <w:proofErr w:type="spellEnd"/>
+      <w:r>
+        <w:t xml:space="preserve"> file describing memory. If </w:t>
+      </w:r>
+      <w:r>
+        <w:t>u</w:t>
+      </w:r>
+      <w:r>
+        <w:t>nsure</w:t>
+      </w:r>
+      <w:r>
+        <w:t xml:space="preserve"> and you have &gt;100m reads to analyse</w:t>
+      </w:r>
+      <w:r>
+        <w:t xml:space="preserve">, set to around </w:t>
+      </w:r>
+      <w:r>
+        <w:t>90-</w:t>
+      </w:r>
+      <w:r>
+        <w:t xml:space="preserve">120G </w:t>
+      </w:r>
+    </w:p>
+    <w:p>
+      <w:pPr>
+        <w:pStyle w:val="ListParagraph"/>
+        <w:numPr>
+          <w:ilvl w:val="1"/>
+          <w:numId w:val="2"/>
+        </w:numPr>
+      </w:pPr>
+      <w:r>
+        <w:t xml:space="preserve">Line 8: Change the time allocated to the analysis. </w:t>
+      </w:r>
+      <w:r>
+        <w:t>Depending on</w:t>
+      </w:r>
+      <w:r>
+        <w:t xml:space="preserve"> the</w:t>
+      </w:r>
+      <w:r>
+        <w:t xml:space="preserve"> size of </w:t>
+      </w:r>
+      <w:r>
+        <w:t xml:space="preserve">the </w:t>
+      </w:r>
+      <w:r>
+        <w:t>data</w:t>
+      </w:r>
+      <w:r>
+        <w:t>, CPUs used and complexity of the dataset,</w:t>
+      </w:r>
+      <w:r>
+        <w:t xml:space="preserve"> between </w:t>
+      </w:r>
+      <w:r>
+        <w:t>16</w:t>
+      </w:r>
+      <w:r>
+        <w:t xml:space="preserve"> and 1</w:t>
+      </w:r>
+      <w:r>
+        <w:t>4</w:t>
+      </w:r>
+      <w:r>
+        <w:t xml:space="preserve">0 hours </w:t>
+      </w:r>
+      <w:r>
+        <w:t xml:space="preserve">will be required. If unsure, set to </w:t>
+      </w:r>
+      <w:r>
+        <w:t>72-</w:t>
+      </w:r>
+      <w:r>
+        <w:t>96 hours</w:t>
+      </w:r>
+      <w:r>
+        <w:t xml:space="preserve"> (the time is read as </w:t>
+      </w:r>
+      <w:proofErr w:type="spellStart"/>
+      <w:r>
+        <w:t>hh</w:t>
+      </w:r>
+      <w:proofErr w:type="spellEnd"/>
+      <w:r>
+        <w:t>/mm/ss)</w:t>
+      </w:r>
+      <w:r>
+        <w:t xml:space="preserve"> a</w:t>
+      </w:r>
+      <w:r>
+        <w:t>s if the time is exceeded the run will hal</w:t>
+      </w:r>
+      <w:r>
+        <w:t>t</w:t>
+      </w:r>
+      <w:r>
+        <w:t xml:space="preserve"> and can be restarted again from where it was up to. E.g., </w:t>
+      </w:r>
+      <w:r>
+        <w:t xml:space="preserve">#SBATCH --time </w:t>
+      </w:r>
+      <w:r>
+        <w:rPr>
+          <w:highlight w:val="yellow"/>
+        </w:rPr>
+        <w:t>96:00:00</w:t>
+      </w:r>
+      <w:r>
+        <w:t xml:space="preserve"> </w:t>
+      </w:r>
+      <w:r>
+        <w:br/>
+      </w:r>
+    </w:p>
+    <w:p>
+      <w:pPr>
+        <w:pStyle w:val="ListParagraph"/>
+        <w:numPr>
+          <w:ilvl w:val="0"/>
+          <w:numId w:val="2"/>
+        </w:numPr>
+      </w:pPr>
+      <w:r>
+        <w:t xml:space="preserve">If you want to run trinity as the assembler create a directory </w:t>
+      </w:r>
+      <w:r>
+        <w:t xml:space="preserve">where you want trinity to store temporary files. </w:t>
+      </w:r>
+    </w:p>
+    <w:p>
+      <w:pPr>
+        <w:pStyle w:val="ListParagraph"/>
+        <w:numPr>
+          <w:ilvl w:val="1"/>
+          <w:numId w:val="2"/>
+        </w:numPr>
+      </w:pPr>
+      <w:r>
+        <w:t>E.g., `</w:t>
+      </w:r>
+      <w:proofErr w:type="spellStart"/>
+      <w:r>
+        <w:t>mkdir</w:t>
+      </w:r>
+      <w:proofErr w:type="spellEnd"/>
+      <w:r>
+        <w:t xml:space="preserve"> </w:t>
+      </w:r>
+      <w:r>
+        <w:t>/</w:t>
+      </w:r>
+      <w:r>
+        <w:t>scratch3/</w:t>
+      </w:r>
+      <w:r>
+        <w:rPr>
+          <w:highlight w:val="yellow"/>
+        </w:rPr>
+        <w:t>user-ID/</w:t>
+      </w:r>
+      <w:proofErr w:type="spellStart"/>
+      <w:r>
+        <w:rPr>
+          <w:highlight w:val="yellow"/>
+        </w:rPr>
+        <w:t>analysis_samplesX</w:t>
+      </w:r>
+      <w:proofErr w:type="spellEnd"/>
+      <w:r>
+        <w:t>/</w:t>
+      </w:r>
+      <w:proofErr w:type="spellStart"/>
+      <w:r>
+        <w:t>MetaDIVE</w:t>
+      </w:r>
+      <w:proofErr w:type="spellEnd"/>
+      <w:r>
+        <w:t>/</w:t>
+      </w:r>
+      <w:proofErr w:type="spellStart"/>
+      <w:r>
+        <w:t>trinity_temp</w:t>
+      </w:r>
+      <w:proofErr w:type="spellEnd"/>
+      <w:r>
+        <w:br/>
+      </w:r>
+    </w:p>
+    <w:p>
+      <w:pPr>
+        <w:pStyle w:val="ListParagraph"/>
+        <w:numPr>
+          <w:ilvl w:val="0"/>
+          <w:numId w:val="2"/>
+        </w:numPr>
+      </w:pPr>
+      <w:r>
+        <w:t xml:space="preserve">In the pipelines directory, open the file called </w:t>
+      </w:r>
+      <w:proofErr w:type="spellStart"/>
+      <w:proofErr w:type="gramStart"/>
+      <w:r>
+        <w:t>config.yaml</w:t>
+      </w:r>
+      <w:proofErr w:type="spellEnd"/>
+      <w:proofErr w:type="gramEnd"/>
+      <w:r>
+        <w:t xml:space="preserve">. This is the parameter file for the metagenomics run and the next steps will involve editing this. </w:t>
+      </w:r>
+      <w:r>
+        <w:t xml:space="preserve">This file is formatted like a </w:t>
       </w:r>
       <w:r>
         <w:rPr>
           <w:b/>
           <w:bCs/>
         </w:rPr>
-        <w:t>ython</w:t>
+        <w:t>P</w:t>
       </w:r>
       <w:r>
         <w:rPr>
           <w:b/>
           <w:bCs/>
         </w:rPr>
+        <w:t>ython</w:t>
+      </w:r>
+      <w:r>
+        <w:rPr>
+          <w:b/>
+          <w:bCs/>
+        </w:rPr>
         <w:t xml:space="preserve"> </w:t>
       </w:r>
       <w:r>
@@ -2799,92 +2740,31 @@
         <w:t xml:space="preserve">Update the </w:t>
       </w:r>
       <w:r>
-        <w:t xml:space="preserve">program directory </w:t>
-      </w:r>
-      <w:r>
-        <w:t xml:space="preserve">where you will be running </w:t>
-      </w:r>
-      <w:proofErr w:type="spellStart"/>
-      <w:r>
-        <w:t>MetaDIVE</w:t>
-      </w:r>
-      <w:proofErr w:type="spellEnd"/>
-      <w:r>
-        <w:t xml:space="preserve"> to be the directory </w:t>
-      </w:r>
-      <w:r>
-        <w:t>which</w:t>
-      </w:r>
-      <w:r>
-        <w:t xml:space="preserve"> the pipeline folder is.</w:t>
-      </w:r>
-      <w:r>
-        <w:t xml:space="preserve"> (~ line 30) </w:t>
-      </w:r>
-      <w:r>
-        <w:t>(Figure 5)</w:t>
-      </w:r>
-      <w:r>
-        <w:br/>
-      </w:r>
-      <w:proofErr w:type="spellStart"/>
-      <w:r>
-        <w:t>program_dir</w:t>
-      </w:r>
-      <w:proofErr w:type="spellEnd"/>
-      <w:proofErr w:type="gramStart"/>
-      <w:r>
-        <w:t xml:space="preserve">: </w:t>
-      </w:r>
-      <w:r>
-        <w:t xml:space="preserve"> “</w:t>
-      </w:r>
-      <w:proofErr w:type="gramEnd"/>
-      <w:r>
-        <w:t>/</w:t>
-      </w:r>
-      <w:r>
-        <w:t>scratch3/</w:t>
-      </w:r>
-      <w:r>
-        <w:rPr>
-          <w:highlight w:val="yellow"/>
-        </w:rPr>
-        <w:t>user-ID/</w:t>
-      </w:r>
-      <w:proofErr w:type="spellStart"/>
-      <w:r>
-        <w:rPr>
-          <w:highlight w:val="yellow"/>
-        </w:rPr>
-        <w:t>analysis_samplesX</w:t>
-      </w:r>
-      <w:proofErr w:type="spellEnd"/>
-      <w:r>
-        <w:t>/</w:t>
-      </w:r>
-      <w:proofErr w:type="spellStart"/>
-      <w:r>
-        <w:t>MetaDIVE</w:t>
-      </w:r>
-      <w:proofErr w:type="spellEnd"/>
-      <w:r>
-        <w:t>/pipeline</w:t>
-      </w:r>
-      <w:r>
-        <w:t>/”</w:t>
-      </w:r>
-    </w:p>
-    <w:p>
-      <w:pPr>
-        <w:pStyle w:val="ListParagraph"/>
-        <w:numPr>
-          <w:ilvl w:val="2"/>
-          <w:numId w:val="2"/>
-        </w:numPr>
-      </w:pPr>
-      <w:r>
-        <w:t xml:space="preserve">Note the “/” at the end of the path is required! </w:t>
+        <w:t xml:space="preserve">settings </w:t>
+      </w:r>
+      <w:r>
+        <w:t>you want to use for the analysis run (~ lines 44 -14</w:t>
+      </w:r>
+      <w:r>
+        <w:t>4</w:t>
+      </w:r>
+      <w:r>
+        <w:t>)</w:t>
+      </w:r>
+      <w:r>
+        <w:t xml:space="preserve">. All settings have a detailed description above them </w:t>
+      </w:r>
+      <w:r>
+        <w:t>and what to type to change each setting</w:t>
+      </w:r>
+      <w:r>
+        <w:t xml:space="preserve"> (Figure </w:t>
+      </w:r>
+      <w:r>
+        <w:t>5</w:t>
+      </w:r>
+      <w:r>
+        <w:t>).</w:t>
       </w:r>
     </w:p>
     <w:p>
@@ -2896,230 +2776,45 @@
         </w:numPr>
       </w:pPr>
       <w:r>
-        <w:t>Update the database paths to where you have built the databases used by the progra</w:t>
-      </w:r>
-      <w:r>
-        <w:t>m (~ line 160 – line 220)</w:t>
-      </w:r>
-      <w:r>
-        <w:t xml:space="preserve"> (Figure 6)</w:t>
-      </w:r>
-      <w:r>
-        <w:t xml:space="preserve">. These are all partially completed </w:t>
-      </w:r>
-      <w:r>
-        <w:t xml:space="preserve">with the path from the </w:t>
-      </w:r>
-      <w:proofErr w:type="spellStart"/>
-      <w:r>
-        <w:t>MetaDIVE</w:t>
-      </w:r>
-      <w:proofErr w:type="spellEnd"/>
-      <w:r>
-        <w:t xml:space="preserve"> folder to the database name all correct but you will need to update the first part of the path to where you saved the </w:t>
-      </w:r>
-      <w:proofErr w:type="spellStart"/>
-      <w:r>
-        <w:t>MetaDIVE</w:t>
-      </w:r>
-      <w:proofErr w:type="spellEnd"/>
-      <w:r>
-        <w:t xml:space="preserve"> folder initially. E.g.,</w:t>
-      </w:r>
-      <w:r>
-        <w:t xml:space="preserve"> in the following pathway for </w:t>
-      </w:r>
-      <w:r>
-        <w:t xml:space="preserve">a list of adaptors you will need to </w:t>
+        <w:t xml:space="preserve">Update the API key to connect to NCBI (~ line 59). This is a key that can be generated by anyone with an NCBI or NIH account that allows for faster access to downloading from </w:t>
+      </w:r>
+      <w:proofErr w:type="spellStart"/>
+      <w:r>
+        <w:t>genbank</w:t>
+      </w:r>
+      <w:proofErr w:type="spellEnd"/>
+      <w:r>
+        <w:t xml:space="preserve">. </w:t>
+      </w:r>
+      <w:r>
+        <w:t>(For sequencing team, feel free to leave it as is if you don’t have a key right now).</w:t>
+      </w:r>
+    </w:p>
+    <w:p>
+      <w:pPr>
+        <w:pStyle w:val="ListParagraph"/>
+        <w:numPr>
+          <w:ilvl w:val="1"/>
+          <w:numId w:val="2"/>
+        </w:numPr>
+      </w:pPr>
+      <w:r>
+        <w:t xml:space="preserve">There are two databases used by this program that are not included in the databases folder. These are the Diamond Blast database and the </w:t>
+      </w:r>
+      <w:proofErr w:type="spellStart"/>
+      <w:r>
+        <w:t>Blastn</w:t>
+      </w:r>
+      <w:proofErr w:type="spellEnd"/>
+      <w:r>
+        <w:t xml:space="preserve"> nucleotide database. These two databases are very large </w:t>
+      </w:r>
+      <w:r>
+        <w:t xml:space="preserve">and very common in </w:t>
       </w:r>
       <w:r>
         <w:lastRenderedPageBreak/>
-        <w:t>change the highlighted parts of the path but the rest doesn’t need to be changed.</w:t>
-      </w:r>
-      <w:r>
-        <w:br/>
-      </w:r>
-      <w:r>
-        <w:t xml:space="preserve"> </w:t>
-      </w:r>
-      <w:r>
-        <w:rPr>
-          <w:highlight w:val="yellow"/>
-        </w:rPr>
-        <w:t>/scratch3/user-ID/analysis_sampleX</w:t>
-      </w:r>
-      <w:r>
-        <w:t>/MetaDIVE/databases/adapters/trueseq_PE_adaptors_</w:t>
-      </w:r>
-      <w:proofErr w:type="gramStart"/>
-      <w:r>
-        <w:t>shortlist.fa</w:t>
-      </w:r>
-      <w:proofErr w:type="gramEnd"/>
-      <w:r>
-        <w:t xml:space="preserve"> </w:t>
-      </w:r>
-    </w:p>
-    <w:p>
-      <w:pPr>
-        <w:pStyle w:val="ListParagraph"/>
-        <w:numPr>
-          <w:ilvl w:val="1"/>
-          <w:numId w:val="2"/>
-        </w:numPr>
-      </w:pPr>
-      <w:r>
-        <w:t xml:space="preserve">If you are using the Trinity assembler, update the </w:t>
-      </w:r>
-      <w:r>
-        <w:t>trinity temp path to where you created the trinity directory in step 18</w:t>
-      </w:r>
-      <w:r>
-        <w:br/>
-      </w:r>
-      <w:proofErr w:type="spellStart"/>
-      <w:r>
-        <w:t>Trinitytemppath</w:t>
-      </w:r>
-      <w:proofErr w:type="spellEnd"/>
-      <w:r>
-        <w:t xml:space="preserve">: </w:t>
-      </w:r>
-      <w:r>
-        <w:t>“</w:t>
-      </w:r>
-      <w:r>
-        <w:rPr>
-          <w:highlight w:val="yellow"/>
-        </w:rPr>
-        <w:t>/scratch3/user-ID/</w:t>
-      </w:r>
-      <w:proofErr w:type="spellStart"/>
-      <w:r>
-        <w:rPr>
-          <w:highlight w:val="yellow"/>
-        </w:rPr>
-        <w:t>analysis_sampleX</w:t>
-      </w:r>
-      <w:proofErr w:type="spellEnd"/>
-      <w:r>
-        <w:rPr>
-          <w:highlight w:val="yellow"/>
-        </w:rPr>
-        <w:t xml:space="preserve"> /</w:t>
-      </w:r>
-      <w:proofErr w:type="spellStart"/>
-      <w:r>
-        <w:rPr>
-          <w:highlight w:val="yellow"/>
-        </w:rPr>
-        <w:t>MetaDIVE</w:t>
-      </w:r>
-      <w:proofErr w:type="spellEnd"/>
-      <w:r>
-        <w:rPr>
-          <w:highlight w:val="yellow"/>
-        </w:rPr>
-        <w:t>/</w:t>
-      </w:r>
-      <w:proofErr w:type="spellStart"/>
-      <w:r>
-        <w:rPr>
-          <w:highlight w:val="yellow"/>
-        </w:rPr>
-        <w:t>Trinity_temp</w:t>
-      </w:r>
-      <w:proofErr w:type="spellEnd"/>
-      <w:r>
-        <w:rPr>
-          <w:highlight w:val="yellow"/>
-        </w:rPr>
-        <w:t>/</w:t>
-      </w:r>
-      <w:r>
-        <w:t>"</w:t>
-      </w:r>
-      <w:r>
-        <w:t xml:space="preserve"> </w:t>
-      </w:r>
-    </w:p>
-    <w:p>
-      <w:pPr>
-        <w:pStyle w:val="ListParagraph"/>
-        <w:numPr>
-          <w:ilvl w:val="1"/>
-          <w:numId w:val="2"/>
-        </w:numPr>
-      </w:pPr>
-      <w:r>
-        <w:t xml:space="preserve">Update the </w:t>
-      </w:r>
-      <w:r>
-        <w:t xml:space="preserve">settings </w:t>
-      </w:r>
-      <w:r>
-        <w:t>you want to use for the analysis run (~ lines 44 -14</w:t>
-      </w:r>
-      <w:r>
-        <w:t>4</w:t>
-      </w:r>
-      <w:r>
-        <w:t>)</w:t>
-      </w:r>
-      <w:r>
-        <w:t xml:space="preserve">. All settings have a detailed description above them </w:t>
-      </w:r>
-      <w:r>
-        <w:t>and what to type to change each setting</w:t>
-      </w:r>
-      <w:r>
-        <w:t xml:space="preserve"> (Figure 7).</w:t>
-      </w:r>
-    </w:p>
-    <w:p>
-      <w:pPr>
-        <w:pStyle w:val="ListParagraph"/>
-        <w:numPr>
-          <w:ilvl w:val="1"/>
-          <w:numId w:val="2"/>
-        </w:numPr>
-      </w:pPr>
-      <w:r>
-        <w:t xml:space="preserve">Update the API key to connect to NCBI (~ line 59). This is a key that can be generated by anyone with an NCBI or NIH account that allows for faster access to downloading from </w:t>
-      </w:r>
-      <w:proofErr w:type="spellStart"/>
-      <w:r>
-        <w:t>genbank</w:t>
-      </w:r>
-      <w:proofErr w:type="spellEnd"/>
-      <w:r>
-        <w:t xml:space="preserve">. </w:t>
-      </w:r>
-      <w:r>
-        <w:t>(For sequencing team, feel free to leave it as is if you don’t have a key right now).</w:t>
-      </w:r>
-    </w:p>
-    <w:p>
-      <w:pPr>
-        <w:pStyle w:val="ListParagraph"/>
-        <w:numPr>
-          <w:ilvl w:val="1"/>
-          <w:numId w:val="2"/>
-        </w:numPr>
-      </w:pPr>
-      <w:r>
-        <w:t xml:space="preserve">There are two databases used by this program that are not included in the databases folder. These are the Diamond Blast database and the </w:t>
-      </w:r>
-      <w:proofErr w:type="spellStart"/>
-      <w:r>
-        <w:t>Blastn</w:t>
-      </w:r>
-      <w:proofErr w:type="spellEnd"/>
-      <w:r>
-        <w:t xml:space="preserve"> nucleotide database. These two databases are very large </w:t>
-      </w:r>
-      <w:r>
-        <w:t xml:space="preserve">and very common in bioinformatics </w:t>
+        <w:t xml:space="preserve">bioinformatics </w:t>
       </w:r>
       <w:r>
         <w:t>and</w:t>
@@ -3134,7 +2829,18 @@
         <w:t>once somewhere everyone on an HPC can access them. These are currently pointing to the CSIRO general database</w:t>
       </w:r>
       <w:r>
-        <w:t>s and can remain the same when used on CSIRO HPCs but for other HPCs the paths will need to be updated (</w:t>
+        <w:t xml:space="preserve">s and can remain the same when used on CSIRO HPCs but for other HPCs the paths will </w:t>
+      </w:r>
+      <w:r>
+        <w:t xml:space="preserve">need to be updated </w:t>
+      </w:r>
+      <w:proofErr w:type="spellStart"/>
+      <w:r>
+        <w:t>updated</w:t>
+      </w:r>
+      <w:proofErr w:type="spellEnd"/>
+      <w:r>
+        <w:t xml:space="preserve"> (</w:t>
       </w:r>
       <w:r>
         <w:t xml:space="preserve">~Lines 197-200) </w:t>
@@ -3285,228 +2991,14 @@
         </w:rPr>
         <w:t xml:space="preserve"> names and paths.</w:t>
       </w:r>
-    </w:p>
-    <w:p>
-      <w:pPr>
+      <w:r>
         <w:rPr>
           <w:sz w:val="18"/>
           <w:szCs w:val="18"/>
         </w:rPr>
-      </w:pPr>
-    </w:p>
-    <w:p>
-      <w:pPr>
-        <w:rPr>
-          <w:sz w:val="18"/>
-          <w:szCs w:val="18"/>
-        </w:rPr>
-      </w:pPr>
-    </w:p>
-    <w:p>
-      <w:r>
-        <w:rPr>
-          <w:noProof/>
-        </w:rPr>
-        <w:drawing>
-          <wp:inline distT="0" distB="0" distL="0" distR="0" wp14:anchorId="5EDC4F3A" wp14:editId="44D85FED">
-            <wp:extent cx="5000625" cy="491490"/>
-            <wp:effectExtent l="19050" t="19050" r="28575" b="22860"/>
-            <wp:docPr id="150796708" name="Picture 1"/>
-            <wp:cNvGraphicFramePr>
-              <a:graphicFrameLocks xmlns:a="http://schemas.openxmlformats.org/drawingml/2006/main" noChangeAspect="1"/>
-            </wp:cNvGraphicFramePr>
-            <a:graphic xmlns:a="http://schemas.openxmlformats.org/drawingml/2006/main">
-              <a:graphicData uri="http://schemas.openxmlformats.org/drawingml/2006/picture">
-                <pic:pic xmlns:pic="http://schemas.openxmlformats.org/drawingml/2006/picture">
-                  <pic:nvPicPr>
-                    <pic:cNvPr id="150796708" name=""/>
-                    <pic:cNvPicPr/>
-                  </pic:nvPicPr>
-                  <pic:blipFill>
-                    <a:blip r:embed="rId9"/>
-                    <a:stretch>
-                      <a:fillRect/>
-                    </a:stretch>
-                  </pic:blipFill>
-                  <pic:spPr>
-                    <a:xfrm>
-                      <a:off x="0" y="0"/>
-                      <a:ext cx="5004664" cy="491887"/>
-                    </a:xfrm>
-                    <a:prstGeom prst="rect">
-                      <a:avLst/>
-                    </a:prstGeom>
-                    <a:ln w="3175">
-                      <a:solidFill>
-                        <a:schemeClr val="tx1"/>
-                      </a:solidFill>
-                    </a:ln>
-                  </pic:spPr>
-                </pic:pic>
-              </a:graphicData>
-            </a:graphic>
-          </wp:inline>
-        </w:drawing>
-      </w:r>
-    </w:p>
-    <w:p>
-      <w:pPr>
-        <w:rPr>
-          <w:sz w:val="18"/>
-          <w:szCs w:val="18"/>
-        </w:rPr>
-      </w:pPr>
-      <w:r>
-        <w:rPr>
-          <w:b/>
-          <w:bCs/>
-          <w:sz w:val="18"/>
-          <w:szCs w:val="18"/>
-        </w:rPr>
-        <w:t xml:space="preserve">Figure </w:t>
-      </w:r>
-      <w:r>
-        <w:rPr>
-          <w:b/>
-          <w:bCs/>
-          <w:sz w:val="18"/>
-          <w:szCs w:val="18"/>
-        </w:rPr>
-        <w:t>5</w:t>
-      </w:r>
-      <w:r>
-        <w:rPr>
-          <w:b/>
-          <w:bCs/>
-          <w:sz w:val="18"/>
-          <w:szCs w:val="18"/>
-        </w:rPr>
-        <w:t>.</w:t>
-      </w:r>
-      <w:r>
-        <w:rPr>
-          <w:sz w:val="18"/>
-          <w:szCs w:val="18"/>
-        </w:rPr>
-        <w:t xml:space="preserve"> </w:t>
-      </w:r>
-      <w:r>
-        <w:rPr>
-          <w:sz w:val="18"/>
-          <w:szCs w:val="18"/>
-        </w:rPr>
-        <w:t>E</w:t>
-      </w:r>
-      <w:r>
-        <w:rPr>
-          <w:sz w:val="18"/>
-          <w:szCs w:val="18"/>
-        </w:rPr>
-        <w:t xml:space="preserve">xample of </w:t>
-      </w:r>
-      <w:r>
-        <w:rPr>
-          <w:sz w:val="18"/>
-          <w:szCs w:val="18"/>
-        </w:rPr>
-        <w:t xml:space="preserve">program directory </w:t>
-      </w:r>
-    </w:p>
-    <w:p>
-      <w:pPr>
-        <w:rPr>
-          <w:sz w:val="18"/>
-          <w:szCs w:val="18"/>
-        </w:rPr>
-      </w:pPr>
-    </w:p>
-    <w:p>
-      <w:pPr>
-        <w:rPr>
-          <w:sz w:val="18"/>
-          <w:szCs w:val="18"/>
-        </w:rPr>
-      </w:pPr>
-      <w:r>
-        <w:rPr>
-          <w:noProof/>
-        </w:rPr>
-        <w:drawing>
-          <wp:inline distT="0" distB="0" distL="0" distR="0" wp14:anchorId="1D935A6B" wp14:editId="39006B93">
-            <wp:extent cx="3855638" cy="2713385"/>
-            <wp:effectExtent l="19050" t="19050" r="12065" b="10795"/>
-            <wp:docPr id="318884404" name="Picture 1" descr="A screenshot of a computer&#10;&#10;Description automatically generated"/>
-            <wp:cNvGraphicFramePr>
-              <a:graphicFrameLocks xmlns:a="http://schemas.openxmlformats.org/drawingml/2006/main" noChangeAspect="1"/>
-            </wp:cNvGraphicFramePr>
-            <a:graphic xmlns:a="http://schemas.openxmlformats.org/drawingml/2006/main">
-              <a:graphicData uri="http://schemas.openxmlformats.org/drawingml/2006/picture">
-                <pic:pic xmlns:pic="http://schemas.openxmlformats.org/drawingml/2006/picture">
-                  <pic:nvPicPr>
-                    <pic:cNvPr id="318884404" name="Picture 1" descr="A screenshot of a computer&#10;&#10;Description automatically generated"/>
-                    <pic:cNvPicPr/>
-                  </pic:nvPicPr>
-                  <pic:blipFill>
-                    <a:blip r:embed="rId10"/>
-                    <a:stretch>
-                      <a:fillRect/>
-                    </a:stretch>
-                  </pic:blipFill>
-                  <pic:spPr>
-                    <a:xfrm>
-                      <a:off x="0" y="0"/>
-                      <a:ext cx="3857944" cy="2715008"/>
-                    </a:xfrm>
-                    <a:prstGeom prst="rect">
-                      <a:avLst/>
-                    </a:prstGeom>
-                    <a:ln w="3175">
-                      <a:solidFill>
-                        <a:schemeClr val="tx1"/>
-                      </a:solidFill>
-                    </a:ln>
-                  </pic:spPr>
-                </pic:pic>
-              </a:graphicData>
-            </a:graphic>
-          </wp:inline>
-        </w:drawing>
-      </w:r>
-    </w:p>
-    <w:p>
-      <w:pPr>
-        <w:rPr>
-          <w:sz w:val="20"/>
-          <w:szCs w:val="20"/>
-        </w:rPr>
-      </w:pPr>
-      <w:r>
-        <w:rPr>
-          <w:b/>
-          <w:bCs/>
-          <w:sz w:val="20"/>
-          <w:szCs w:val="20"/>
-        </w:rPr>
-        <w:t>Figure 6</w:t>
-      </w:r>
-      <w:r>
-        <w:rPr>
-          <w:b/>
-          <w:bCs/>
-          <w:sz w:val="20"/>
-          <w:szCs w:val="20"/>
-        </w:rPr>
-        <w:t xml:space="preserve">. </w:t>
-      </w:r>
-      <w:r>
-        <w:rPr>
-          <w:sz w:val="20"/>
-          <w:szCs w:val="20"/>
-        </w:rPr>
-        <w:t>First part of all databases to change</w:t>
-      </w:r>
-    </w:p>
-    <w:p/>
+        <w:br/>
+      </w:r>
+    </w:p>
     <w:p>
       <w:r>
         <w:rPr>
@@ -3528,7 +3020,7 @@
                     <pic:cNvPicPr/>
                   </pic:nvPicPr>
                   <pic:blipFill>
-                    <a:blip r:embed="rId11"/>
+                    <a:blip r:embed="rId9"/>
                     <a:stretch>
                       <a:fillRect/>
                     </a:stretch>
@@ -3568,7 +3060,26 @@
           <w:sz w:val="20"/>
           <w:szCs w:val="20"/>
         </w:rPr>
-        <w:t>Figure 7.</w:t>
+        <w:lastRenderedPageBreak/>
+        <w:t xml:space="preserve">Figure </w:t>
+      </w:r>
+      <w:r>
+        <w:rPr>
+          <w:b/>
+          <w:bCs/>
+          <w:sz w:val="20"/>
+          <w:szCs w:val="20"/>
+        </w:rPr>
+        <w:t>5</w:t>
+      </w:r>
+      <w:r>
+        <w:rPr>
+          <w:b/>
+          <w:bCs/>
+          <w:sz w:val="20"/>
+          <w:szCs w:val="20"/>
+        </w:rPr>
+        <w:t>.</w:t>
       </w:r>
       <w:r>
         <w:rPr>

</xml_diff>

<commit_message>
Removing more dev debugging + updating the manual for kraken files
</commit_message>
<xml_diff>
--- a/Installation instructions for MetaDIVE.docx
+++ b/Installation instructions for MetaDIVE.docx
@@ -60,69 +60,13 @@
     </w:p>
     <w:p>
       <w:r>
-        <w:t xml:space="preserve">If you don’t have </w:t>
-      </w:r>
-      <w:proofErr w:type="spellStart"/>
-      <w:r>
-        <w:t>conda</w:t>
-      </w:r>
-      <w:proofErr w:type="spellEnd"/>
-      <w:r>
-        <w:t xml:space="preserve"> installed on your directories, complete these steps first. To see if you have </w:t>
-      </w:r>
-      <w:proofErr w:type="spellStart"/>
-      <w:r>
-        <w:t>conda</w:t>
-      </w:r>
-      <w:proofErr w:type="spellEnd"/>
-      <w:r>
-        <w:t xml:space="preserve"> installed you can </w:t>
-      </w:r>
-      <w:proofErr w:type="gramStart"/>
-      <w:r>
-        <w:t>open up</w:t>
-      </w:r>
-      <w:proofErr w:type="gramEnd"/>
-      <w:r>
-        <w:t xml:space="preserve"> a terminal, log in and look at the bottom of your terminal screen where you type your commands (Figure 1).  If </w:t>
-      </w:r>
-      <w:proofErr w:type="spellStart"/>
-      <w:r>
-        <w:t>conda</w:t>
-      </w:r>
-      <w:proofErr w:type="spellEnd"/>
-      <w:r>
-        <w:t xml:space="preserve"> is </w:t>
-      </w:r>
-      <w:proofErr w:type="gramStart"/>
-      <w:r>
-        <w:t>installed</w:t>
-      </w:r>
-      <w:proofErr w:type="gramEnd"/>
-      <w:r>
-        <w:t xml:space="preserve"> you should have a (base) or a (XYZ) with the name of your </w:t>
-      </w:r>
-      <w:proofErr w:type="spellStart"/>
-      <w:r>
-        <w:t>conda</w:t>
-      </w:r>
-      <w:proofErr w:type="spellEnd"/>
-      <w:r>
-        <w:t xml:space="preserve"> environment</w:t>
-      </w:r>
-      <w:r>
-        <w:t xml:space="preserve">. Conda is a </w:t>
-      </w:r>
-      <w:proofErr w:type="gramStart"/>
-      <w:r>
-        <w:t>general</w:t>
-      </w:r>
-      <w:r>
-        <w:t xml:space="preserve"> purpose</w:t>
-      </w:r>
-      <w:proofErr w:type="gramEnd"/>
-      <w:r>
-        <w:t xml:space="preserve"> environment and package manager allowing us to install nearly any program locally </w:t>
+        <w:t>If you don’t have conda installed on your directories, complete these steps first. To see if you have conda installed you can open up a terminal, log in and look at the bottom of your terminal screen where you type your commands (Figure 1).  If conda is installed you should have a (base) or a (XYZ) with the name of your conda environment</w:t>
+      </w:r>
+      <w:r>
+        <w:t>. Conda is a general</w:t>
+      </w:r>
+      <w:r>
+        <w:t xml:space="preserve"> purpose environment and package manager allowing us to install nearly any program locally </w:t>
       </w:r>
       <w:r>
         <w:t xml:space="preserve">and is crucial for not just this pipeline but can be a powerful tool for any analysis. </w:t>
@@ -197,15 +141,7 @@
     </w:p>
     <w:p>
       <w:r>
-        <w:t xml:space="preserve">If you are missing </w:t>
-      </w:r>
-      <w:proofErr w:type="spellStart"/>
-      <w:r>
-        <w:t>conda</w:t>
-      </w:r>
-      <w:proofErr w:type="spellEnd"/>
-      <w:r>
-        <w:t xml:space="preserve"> follow the following steps</w:t>
+        <w:t>If you are missing conda follow the following steps</w:t>
       </w:r>
     </w:p>
     <w:p>
@@ -216,13 +152,8 @@
           <w:numId w:val="1"/>
         </w:numPr>
       </w:pPr>
-      <w:proofErr w:type="gramStart"/>
-      <w:r>
-        <w:t>Open up</w:t>
-      </w:r>
-      <w:proofErr w:type="gramEnd"/>
-      <w:r>
-        <w:t xml:space="preserve"> a terminal and connect to the compute cluster you will be using (e.g., petrichor HPC)</w:t>
+      <w:r>
+        <w:t>Open up a terminal and connect to the compute cluster you will be using (e.g., petrichor HPC)</w:t>
       </w:r>
     </w:p>
     <w:p>
@@ -256,15 +187,7 @@
         </w:numPr>
       </w:pPr>
       <w:r>
-        <w:t xml:space="preserve">Navigate to the directory you would like </w:t>
-      </w:r>
-      <w:proofErr w:type="spellStart"/>
-      <w:r>
-        <w:t>conda</w:t>
-      </w:r>
-      <w:proofErr w:type="spellEnd"/>
-      <w:r>
-        <w:t xml:space="preserve"> installed. Remember to change the user-ID to your username</w:t>
+        <w:t>Navigate to the directory you would like conda installed. Remember to change the user-ID to your username</w:t>
       </w:r>
     </w:p>
     <w:p>
@@ -307,13 +230,8 @@
         </w:numPr>
       </w:pPr>
       <w:r>
-        <w:t xml:space="preserve">Make a new directory for </w:t>
-      </w:r>
-      <w:proofErr w:type="spellStart"/>
-      <w:r>
-        <w:t>conda</w:t>
-      </w:r>
-      <w:proofErr w:type="spellEnd"/>
+        <w:t>Make a new directory for conda</w:t>
+      </w:r>
     </w:p>
     <w:p>
       <w:pPr>
@@ -328,21 +246,8 @@
         </w:rPr>
       </w:pPr>
       <w:r>
-        <w:t>`</w:t>
-      </w:r>
-      <w:proofErr w:type="spellStart"/>
-      <w:r>
-        <w:t>mkdir</w:t>
-      </w:r>
-      <w:proofErr w:type="spellEnd"/>
-      <w:r>
-        <w:t xml:space="preserve"> </w:t>
-      </w:r>
-      <w:proofErr w:type="spellStart"/>
-      <w:r>
-        <w:t>miniconda</w:t>
-      </w:r>
-      <w:proofErr w:type="spellEnd"/>
+        <w:t>`mkdir miniconda</w:t>
+      </w:r>
       <w:r>
         <w:br/>
       </w:r>
@@ -370,33 +275,14 @@
       <w:r>
         <w:t>`</w:t>
       </w:r>
-      <w:proofErr w:type="spellStart"/>
-      <w:r>
-        <w:t>sinteractive</w:t>
-      </w:r>
-      <w:proofErr w:type="spellEnd"/>
-      <w:r>
-        <w:t xml:space="preserve"> -A </w:t>
+      <w:r>
+        <w:t xml:space="preserve">sinteractive -A </w:t>
       </w:r>
       <w:r>
         <w:rPr>
           <w:highlight w:val="yellow"/>
         </w:rPr>
-        <w:t>[</w:t>
-      </w:r>
-      <w:proofErr w:type="spellStart"/>
-      <w:r>
-        <w:rPr>
-          <w:highlight w:val="yellow"/>
-        </w:rPr>
-        <w:t>Accountcode</w:t>
-      </w:r>
-      <w:proofErr w:type="spellEnd"/>
-      <w:r>
-        <w:rPr>
-          <w:highlight w:val="yellow"/>
-        </w:rPr>
-        <w:t>]</w:t>
+        <w:t>[Accountcode]</w:t>
       </w:r>
       <w:r>
         <w:t xml:space="preserve"> -c 1 -m 4G -t 1:00:00 -p io</w:t>
@@ -418,15 +304,7 @@
         </w:rPr>
       </w:pPr>
       <w:r>
-        <w:t>Note: your account code is your OD-code. It can be found by typing `</w:t>
-      </w:r>
-      <w:proofErr w:type="spellStart"/>
-      <w:r>
-        <w:t>get_project_codes</w:t>
-      </w:r>
-      <w:proofErr w:type="spellEnd"/>
-      <w:r>
-        <w:t>` into the terminal</w:t>
+        <w:t>Note: your account code is your OD-code. It can be found by typing `get_project_codes` into the terminal</w:t>
       </w:r>
       <w:r>
         <w:br/>
@@ -441,23 +319,7 @@
         </w:numPr>
       </w:pPr>
       <w:r>
-        <w:t xml:space="preserve">Download the latest </w:t>
-      </w:r>
-      <w:proofErr w:type="spellStart"/>
-      <w:r>
-        <w:t>miniconda</w:t>
-      </w:r>
-      <w:proofErr w:type="spellEnd"/>
-      <w:r>
-        <w:t xml:space="preserve"> set up file (in this code, change the path to where you make the </w:t>
-      </w:r>
-      <w:proofErr w:type="spellStart"/>
-      <w:r>
-        <w:t>miniconda</w:t>
-      </w:r>
-      <w:proofErr w:type="spellEnd"/>
-      <w:r>
-        <w:t xml:space="preserve"> directory</w:t>
+        <w:t>Download the latest miniconda set up file (in this code, change the path to where you make the miniconda directory</w:t>
       </w:r>
     </w:p>
     <w:p>
@@ -475,28 +337,15 @@
       <w:r>
         <w:t>`</w:t>
       </w:r>
-      <w:proofErr w:type="spellStart"/>
-      <w:r>
-        <w:t>wget</w:t>
-      </w:r>
-      <w:proofErr w:type="spellEnd"/>
-      <w:r>
-        <w:t xml:space="preserve"> https://repo.anaconda.com/miniconda/Miniconda3-latest-Linux-x86_64.sh -O /scratch3/</w:t>
+      <w:r>
+        <w:t>wget https://repo.anaconda.com/miniconda/Miniconda3-latest-Linux-x86_64.sh -O /scratch3/</w:t>
       </w:r>
       <w:r>
         <w:rPr>
           <w:highlight w:val="yellow"/>
         </w:rPr>
-        <w:t>user-ID/</w:t>
-      </w:r>
-      <w:proofErr w:type="spellStart"/>
-      <w:r>
-        <w:rPr>
-          <w:highlight w:val="yellow"/>
-        </w:rPr>
-        <w:t>miniconda</w:t>
-      </w:r>
-      <w:proofErr w:type="spellEnd"/>
+        <w:t>user-ID/miniconda</w:t>
+      </w:r>
       <w:r>
         <w:t>/miniconda.sh</w:t>
       </w:r>
@@ -516,23 +365,7 @@
         </w:numPr>
       </w:pPr>
       <w:r>
-        <w:t xml:space="preserve">Run the </w:t>
-      </w:r>
-      <w:proofErr w:type="spellStart"/>
-      <w:r>
-        <w:t>conda</w:t>
-      </w:r>
-      <w:proofErr w:type="spellEnd"/>
-      <w:r>
-        <w:t xml:space="preserve"> build script (remember to change the </w:t>
-      </w:r>
-      <w:proofErr w:type="spellStart"/>
-      <w:r>
-        <w:t>filepaths</w:t>
-      </w:r>
-      <w:proofErr w:type="spellEnd"/>
-      <w:r>
-        <w:t xml:space="preserve"> to where you saved the conda.sh</w:t>
+        <w:t>Run the conda build script (remember to change the filepaths to where you saved the conda.sh</w:t>
       </w:r>
     </w:p>
     <w:p>
@@ -566,21 +399,7 @@
         <w:rPr>
           <w:highlight w:val="yellow"/>
         </w:rPr>
-        <w:t>/user-ID/</w:t>
-      </w:r>
-      <w:proofErr w:type="spellStart"/>
-      <w:r>
-        <w:rPr>
-          <w:highlight w:val="yellow"/>
-        </w:rPr>
-        <w:t>miniconda</w:t>
-      </w:r>
-      <w:proofErr w:type="spellEnd"/>
-      <w:r>
-        <w:rPr>
-          <w:highlight w:val="yellow"/>
-        </w:rPr>
-        <w:t>/`</w:t>
+        <w:t>/user-ID/miniconda/`</w:t>
       </w:r>
       <w:r>
         <w:br/>
@@ -619,102 +438,49 @@
         <w:rPr>
           <w:highlight w:val="yellow"/>
         </w:rPr>
-        <w:t>user-ID/</w:t>
-      </w:r>
-      <w:proofErr w:type="spellStart"/>
+        <w:t>user-ID/miniconda</w:t>
+      </w:r>
+      <w:r>
+        <w:t>/</w:t>
+      </w:r>
+      <w:r>
+        <w:t>bin/conda init bash</w:t>
+      </w:r>
+      <w:r>
+        <w:t>`</w:t>
+      </w:r>
+    </w:p>
+    <w:p>
+      <w:pPr>
+        <w:pStyle w:val="ListParagraph"/>
+        <w:numPr>
+          <w:ilvl w:val="1"/>
+          <w:numId w:val="1"/>
+        </w:numPr>
+      </w:pPr>
+      <w:r>
+        <w:t>`</w:t>
+      </w:r>
+      <w:r>
+        <w:t>/scratch3</w:t>
+      </w:r>
+      <w:r>
+        <w:t>/</w:t>
+      </w:r>
       <w:r>
         <w:rPr>
           <w:highlight w:val="yellow"/>
         </w:rPr>
-        <w:t>miniconda</w:t>
-      </w:r>
-      <w:proofErr w:type="spellEnd"/>
+        <w:t>user-ID/miniconda</w:t>
+      </w:r>
       <w:r>
         <w:t>/</w:t>
       </w:r>
       <w:r>
-        <w:t>bin/</w:t>
-      </w:r>
-      <w:proofErr w:type="spellStart"/>
-      <w:r>
-        <w:t>conda</w:t>
-      </w:r>
-      <w:proofErr w:type="spellEnd"/>
-      <w:r>
-        <w:t xml:space="preserve"> </w:t>
-      </w:r>
-      <w:proofErr w:type="spellStart"/>
-      <w:r>
-        <w:t>init</w:t>
-      </w:r>
-      <w:proofErr w:type="spellEnd"/>
-      <w:r>
-        <w:t xml:space="preserve"> bash</w:t>
-      </w:r>
-      <w:r>
-        <w:t>`</w:t>
-      </w:r>
-    </w:p>
-    <w:p>
-      <w:pPr>
-        <w:pStyle w:val="ListParagraph"/>
-        <w:numPr>
-          <w:ilvl w:val="1"/>
-          <w:numId w:val="1"/>
-        </w:numPr>
-      </w:pPr>
-      <w:r>
-        <w:t>`</w:t>
-      </w:r>
-      <w:r>
-        <w:t>/scratch3</w:t>
-      </w:r>
-      <w:r>
-        <w:t>/</w:t>
-      </w:r>
-      <w:r>
-        <w:rPr>
-          <w:highlight w:val="yellow"/>
-        </w:rPr>
-        <w:t>user-ID/</w:t>
-      </w:r>
-      <w:proofErr w:type="spellStart"/>
-      <w:r>
-        <w:rPr>
-          <w:highlight w:val="yellow"/>
-        </w:rPr>
-        <w:t>miniconda</w:t>
-      </w:r>
-      <w:proofErr w:type="spellEnd"/>
-      <w:r>
-        <w:t>/</w:t>
-      </w:r>
-      <w:r>
-        <w:t>bin/</w:t>
-      </w:r>
-      <w:proofErr w:type="spellStart"/>
-      <w:r>
-        <w:t>conda</w:t>
-      </w:r>
-      <w:proofErr w:type="spellEnd"/>
-      <w:r>
-        <w:t xml:space="preserve"> </w:t>
-      </w:r>
-      <w:proofErr w:type="spellStart"/>
-      <w:r>
-        <w:t>init</w:t>
-      </w:r>
-      <w:proofErr w:type="spellEnd"/>
-      <w:r>
-        <w:t xml:space="preserve"> </w:t>
-      </w:r>
-      <w:proofErr w:type="spellStart"/>
-      <w:r>
-        <w:t>zsh</w:t>
-      </w:r>
-      <w:proofErr w:type="spellEnd"/>
-      <w:r>
-        <w:t>`</w:t>
+        <w:t xml:space="preserve">bin/conda init </w:t>
+      </w:r>
+      <w:r>
+        <w:t>zsh`</w:t>
       </w:r>
     </w:p>
     <w:p>
@@ -732,15 +498,7 @@
         <w:t>terminal</w:t>
       </w:r>
       <w:r>
-        <w:t xml:space="preserve"> </w:t>
-      </w:r>
-      <w:proofErr w:type="spellStart"/>
-      <w:r>
-        <w:t>conda</w:t>
-      </w:r>
-      <w:proofErr w:type="spellEnd"/>
-      <w:r>
-        <w:t xml:space="preserve"> will be installed </w:t>
+        <w:t xml:space="preserve"> conda will be installed </w:t>
       </w:r>
       <w:r>
         <w:t>and you will have a `(base)` in the corner of your screen</w:t>
@@ -796,26 +554,256 @@
     </w:p>
     <w:p>
       <w:r>
-        <w:t xml:space="preserve">If </w:t>
-      </w:r>
-      <w:proofErr w:type="spellStart"/>
-      <w:r>
-        <w:t>conda</w:t>
-      </w:r>
-      <w:proofErr w:type="spellEnd"/>
-      <w:r>
-        <w:t xml:space="preserve"> is installed, we can begin to install </w:t>
-      </w:r>
-      <w:proofErr w:type="spellStart"/>
-      <w:r>
-        <w:t>MetaDIVE</w:t>
-      </w:r>
-      <w:proofErr w:type="spellEnd"/>
+        <w:t>If conda is installed, we can begin to install MetaDIVE.</w:t>
+      </w:r>
+    </w:p>
+    <w:p/>
+    <w:p>
+      <w:pPr>
+        <w:pStyle w:val="ListParagraph"/>
+        <w:numPr>
+          <w:ilvl w:val="0"/>
+          <w:numId w:val="2"/>
+        </w:numPr>
+      </w:pPr>
+      <w:r>
+        <w:t xml:space="preserve">Start an interactive session in your terminal which allows for downloading on the HPC (CSIRO specific step) </w:t>
+      </w:r>
+    </w:p>
+    <w:p>
+      <w:pPr>
+        <w:pStyle w:val="ListParagraph"/>
+        <w:numPr>
+          <w:ilvl w:val="1"/>
+          <w:numId w:val="2"/>
+        </w:numPr>
+      </w:pPr>
+      <w:r>
+        <w:t>`</w:t>
+      </w:r>
+      <w:r>
+        <w:t xml:space="preserve">sinteractive -A </w:t>
+      </w:r>
+      <w:r>
+        <w:rPr>
+          <w:highlight w:val="yellow"/>
+        </w:rPr>
+        <w:t>[Accountcode]</w:t>
+      </w:r>
+      <w:r>
+        <w:t xml:space="preserve"> -c 1 -m 4G -t </w:t>
+      </w:r>
+      <w:r>
+        <w:t>6</w:t>
+      </w:r>
+      <w:r>
+        <w:t>:00:00 -p io</w:t>
+      </w:r>
+      <w:r>
+        <w:t>`</w:t>
+      </w:r>
+    </w:p>
+    <w:p>
+      <w:pPr>
+        <w:pStyle w:val="ListParagraph"/>
+        <w:numPr>
+          <w:ilvl w:val="1"/>
+          <w:numId w:val="2"/>
+        </w:numPr>
+      </w:pPr>
+      <w:r>
+        <w:t>Note: your account code is your OD-code. It can be found by typing `get_project_codes` into the terminal</w:t>
+      </w:r>
+      <w:r>
+        <w:br/>
+      </w:r>
+    </w:p>
+    <w:p>
+      <w:pPr>
+        <w:pStyle w:val="ListParagraph"/>
+        <w:numPr>
+          <w:ilvl w:val="0"/>
+          <w:numId w:val="2"/>
+        </w:numPr>
+      </w:pPr>
+      <w:r>
+        <w:t>Install the program github large file storage into your conda environment</w:t>
+      </w:r>
+      <w:r>
+        <w:t>. In your terminal you can be in any directory and run the following.</w:t>
+      </w:r>
+    </w:p>
+    <w:p>
+      <w:pPr>
+        <w:pStyle w:val="ListParagraph"/>
+        <w:numPr>
+          <w:ilvl w:val="1"/>
+          <w:numId w:val="2"/>
+        </w:numPr>
+      </w:pPr>
+      <w:r>
+        <w:t>`</w:t>
+      </w:r>
+      <w:r>
+        <w:t>conda install conda-forge::git-lfs</w:t>
+      </w:r>
+      <w:r>
+        <w:t>`</w:t>
+      </w:r>
+    </w:p>
+    <w:p>
+      <w:pPr>
+        <w:pStyle w:val="ListParagraph"/>
+        <w:numPr>
+          <w:ilvl w:val="1"/>
+          <w:numId w:val="2"/>
+        </w:numPr>
+      </w:pPr>
+      <w:r>
+        <w:t xml:space="preserve">This will install the </w:t>
+      </w:r>
+      <w:r>
+        <w:t xml:space="preserve">program into your conda base environment after downloading the program. Once the program is </w:t>
+      </w:r>
+      <w:r>
+        <w:t>finished downloading files a prompt will appear asking if you want to install the files y/n</w:t>
+      </w:r>
+    </w:p>
+    <w:p>
+      <w:pPr>
+        <w:pStyle w:val="ListParagraph"/>
+        <w:numPr>
+          <w:ilvl w:val="1"/>
+          <w:numId w:val="2"/>
+        </w:numPr>
+      </w:pPr>
+      <w:r>
+        <w:t>Type `y` into the terminal</w:t>
+      </w:r>
+      <w:r>
+        <w:br/>
+      </w:r>
+    </w:p>
+    <w:p>
+      <w:pPr>
+        <w:pStyle w:val="ListParagraph"/>
+        <w:numPr>
+          <w:ilvl w:val="0"/>
+          <w:numId w:val="2"/>
+        </w:numPr>
+      </w:pPr>
+      <w:r>
+        <w:t xml:space="preserve">Initialise </w:t>
+      </w:r>
+      <w:r>
+        <w:t xml:space="preserve">the program git-lfs (activate it for use) </w:t>
+      </w:r>
+    </w:p>
+    <w:p>
+      <w:pPr>
+        <w:pStyle w:val="ListParagraph"/>
+        <w:numPr>
+          <w:ilvl w:val="1"/>
+          <w:numId w:val="2"/>
+        </w:numPr>
+      </w:pPr>
+      <w:r>
+        <w:t>`</w:t>
+      </w:r>
+      <w:r>
+        <w:t>git lfs install</w:t>
+      </w:r>
+      <w:r>
+        <w:t>`</w:t>
+      </w:r>
+      <w:r>
+        <w:br/>
+      </w:r>
+    </w:p>
+    <w:p>
+      <w:pPr>
+        <w:pStyle w:val="ListParagraph"/>
+        <w:numPr>
+          <w:ilvl w:val="0"/>
+          <w:numId w:val="2"/>
+        </w:numPr>
+      </w:pPr>
+      <w:r>
+        <w:t>In the terminal</w:t>
+      </w:r>
+      <w:r>
+        <w:t xml:space="preserve"> create and then</w:t>
+      </w:r>
+      <w:r>
+        <w:t xml:space="preserve"> move to the folder you want </w:t>
+      </w:r>
+      <w:r>
+        <w:t xml:space="preserve">MetaDIVE </w:t>
+      </w:r>
+      <w:r>
+        <w:t>to save to</w:t>
+      </w:r>
+      <w:r>
+        <w:t xml:space="preserve"> (this will be where the pipeline is built and where analysis will happen so having a folder name related to your project is useful</w:t>
+      </w:r>
+      <w:r>
+        <w:t xml:space="preserve"> to remember what is being done</w:t>
+      </w:r>
       <w:r>
         <w:t>.</w:t>
       </w:r>
     </w:p>
-    <w:p/>
+    <w:p>
+      <w:pPr>
+        <w:pStyle w:val="ListParagraph"/>
+        <w:numPr>
+          <w:ilvl w:val="1"/>
+          <w:numId w:val="2"/>
+        </w:numPr>
+      </w:pPr>
+      <w:r>
+        <w:t>`mkdir /scratch3/</w:t>
+      </w:r>
+      <w:r>
+        <w:rPr>
+          <w:highlight w:val="yellow"/>
+        </w:rPr>
+        <w:t>user-ID/analysis_samplesX</w:t>
+      </w:r>
+      <w:r>
+        <w:t>`</w:t>
+      </w:r>
+    </w:p>
+    <w:p>
+      <w:pPr>
+        <w:pStyle w:val="ListParagraph"/>
+        <w:numPr>
+          <w:ilvl w:val="1"/>
+          <w:numId w:val="2"/>
+        </w:numPr>
+      </w:pPr>
+      <w:r>
+        <w:t>`cd /scratch3/</w:t>
+      </w:r>
+      <w:r>
+        <w:rPr>
+          <w:highlight w:val="yellow"/>
+        </w:rPr>
+        <w:t>user-ID/</w:t>
+      </w:r>
+      <w:r>
+        <w:rPr>
+          <w:highlight w:val="yellow"/>
+        </w:rPr>
+        <w:t>analysis_samplesX</w:t>
+      </w:r>
+      <w:r>
+        <w:t>`</w:t>
+      </w:r>
+      <w:r>
+        <w:br/>
+      </w:r>
+    </w:p>
     <w:p>
       <w:pPr>
         <w:pStyle w:val="ListParagraph"/>
@@ -825,7 +813,10 @@
         </w:numPr>
       </w:pPr>
       <w:r>
-        <w:t xml:space="preserve">Start an interactive session in your terminal which allows for downloading on the HPC (CSIRO specific step) </w:t>
+        <w:t xml:space="preserve">Download MetaDIVE off github (this uses the </w:t>
+      </w:r>
+      <w:r>
+        <w:t>github programs installed earier)</w:t>
       </w:r>
     </w:p>
     <w:p>
@@ -839,66 +830,12 @@
       <w:r>
         <w:t>`</w:t>
       </w:r>
-      <w:proofErr w:type="spellStart"/>
-      <w:r>
-        <w:t>sinteractive</w:t>
-      </w:r>
-      <w:proofErr w:type="spellEnd"/>
-      <w:r>
-        <w:t xml:space="preserve"> -A </w:t>
-      </w:r>
-      <w:r>
-        <w:rPr>
-          <w:highlight w:val="yellow"/>
-        </w:rPr>
-        <w:t>[</w:t>
-      </w:r>
-      <w:proofErr w:type="spellStart"/>
-      <w:r>
-        <w:rPr>
-          <w:highlight w:val="yellow"/>
-        </w:rPr>
-        <w:t>Accountcode</w:t>
-      </w:r>
-      <w:proofErr w:type="spellEnd"/>
-      <w:r>
-        <w:rPr>
-          <w:highlight w:val="yellow"/>
-        </w:rPr>
-        <w:t>]</w:t>
-      </w:r>
-      <w:r>
-        <w:t xml:space="preserve"> -c 1 -m 4G -t </w:t>
-      </w:r>
-      <w:r>
-        <w:t>6</w:t>
-      </w:r>
-      <w:r>
-        <w:t>:00:00 -p io</w:t>
+      <w:r>
+        <w:t>git clone https://github.com/James-ODwyer/MetaDIVE.git</w:t>
       </w:r>
       <w:r>
         <w:t>`</w:t>
       </w:r>
-    </w:p>
-    <w:p>
-      <w:pPr>
-        <w:pStyle w:val="ListParagraph"/>
-        <w:numPr>
-          <w:ilvl w:val="1"/>
-          <w:numId w:val="2"/>
-        </w:numPr>
-      </w:pPr>
-      <w:r>
-        <w:t>Note: your account code is your OD-code. It can be found by typing `</w:t>
-      </w:r>
-      <w:proofErr w:type="spellStart"/>
-      <w:r>
-        <w:t>get_project_codes</w:t>
-      </w:r>
-      <w:proofErr w:type="spellEnd"/>
-      <w:r>
-        <w:t>` into the terminal</w:t>
-      </w:r>
       <w:r>
         <w:br/>
       </w:r>
@@ -912,389 +849,20 @@
         </w:numPr>
       </w:pPr>
       <w:r>
-        <w:t xml:space="preserve">Install the program </w:t>
-      </w:r>
-      <w:proofErr w:type="spellStart"/>
-      <w:r>
-        <w:t>github</w:t>
-      </w:r>
-      <w:proofErr w:type="spellEnd"/>
-      <w:r>
-        <w:t xml:space="preserve"> large file storage into your </w:t>
-      </w:r>
-      <w:proofErr w:type="spellStart"/>
-      <w:r>
-        <w:t>conda</w:t>
-      </w:r>
-      <w:proofErr w:type="spellEnd"/>
-      <w:r>
-        <w:t xml:space="preserve"> environment</w:t>
-      </w:r>
-      <w:r>
-        <w:t>. In your terminal you can be in any directory and run the following.</w:t>
-      </w:r>
-    </w:p>
-    <w:p>
-      <w:pPr>
-        <w:pStyle w:val="ListParagraph"/>
-        <w:numPr>
-          <w:ilvl w:val="1"/>
-          <w:numId w:val="2"/>
-        </w:numPr>
-      </w:pPr>
-      <w:r>
-        <w:t>`</w:t>
-      </w:r>
-      <w:proofErr w:type="spellStart"/>
-      <w:r>
-        <w:t>conda</w:t>
-      </w:r>
-      <w:proofErr w:type="spellEnd"/>
-      <w:r>
-        <w:t xml:space="preserve"> install </w:t>
-      </w:r>
-      <w:proofErr w:type="spellStart"/>
-      <w:r>
-        <w:t>conda</w:t>
-      </w:r>
-      <w:proofErr w:type="spellEnd"/>
-      <w:r>
-        <w:t>-</w:t>
-      </w:r>
-      <w:proofErr w:type="gramStart"/>
-      <w:r>
-        <w:t>forge::</w:t>
-      </w:r>
-      <w:proofErr w:type="gramEnd"/>
-      <w:r>
-        <w:t>git-</w:t>
-      </w:r>
-      <w:proofErr w:type="spellStart"/>
-      <w:r>
-        <w:t>lfs</w:t>
-      </w:r>
-      <w:r>
-        <w:t>`</w:t>
-      </w:r>
-      <w:proofErr w:type="spellEnd"/>
-    </w:p>
-    <w:p>
-      <w:pPr>
-        <w:pStyle w:val="ListParagraph"/>
-        <w:numPr>
-          <w:ilvl w:val="1"/>
-          <w:numId w:val="2"/>
-        </w:numPr>
-      </w:pPr>
-      <w:r>
-        <w:t xml:space="preserve">This will install the </w:t>
-      </w:r>
-      <w:r>
-        <w:t xml:space="preserve">program into your </w:t>
-      </w:r>
-      <w:proofErr w:type="spellStart"/>
-      <w:r>
-        <w:t>conda</w:t>
-      </w:r>
-      <w:proofErr w:type="spellEnd"/>
-      <w:r>
-        <w:t xml:space="preserve"> base environment after downloading the program. Once the program is </w:t>
-      </w:r>
-      <w:r>
-        <w:t>finished downloading files a prompt will appear asking if you want to install the files y/n</w:t>
-      </w:r>
-    </w:p>
-    <w:p>
-      <w:pPr>
-        <w:pStyle w:val="ListParagraph"/>
-        <w:numPr>
-          <w:ilvl w:val="1"/>
-          <w:numId w:val="2"/>
-        </w:numPr>
-      </w:pPr>
-      <w:r>
-        <w:t>Type `y` into the terminal</w:t>
-      </w:r>
-      <w:r>
-        <w:br/>
-      </w:r>
-    </w:p>
-    <w:p>
-      <w:pPr>
-        <w:pStyle w:val="ListParagraph"/>
-        <w:numPr>
-          <w:ilvl w:val="0"/>
-          <w:numId w:val="2"/>
-        </w:numPr>
-      </w:pPr>
-      <w:r>
-        <w:t xml:space="preserve">Initialise </w:t>
-      </w:r>
-      <w:r>
-        <w:t>the program git-</w:t>
-      </w:r>
-      <w:proofErr w:type="spellStart"/>
-      <w:r>
-        <w:t>lfs</w:t>
-      </w:r>
-      <w:proofErr w:type="spellEnd"/>
-      <w:r>
-        <w:t xml:space="preserve"> (activate it for use) </w:t>
-      </w:r>
-    </w:p>
-    <w:p>
-      <w:pPr>
-        <w:pStyle w:val="ListParagraph"/>
-        <w:numPr>
-          <w:ilvl w:val="1"/>
-          <w:numId w:val="2"/>
-        </w:numPr>
-      </w:pPr>
-      <w:r>
-        <w:t>`</w:t>
-      </w:r>
-      <w:r>
-        <w:t xml:space="preserve">git </w:t>
-      </w:r>
-      <w:proofErr w:type="spellStart"/>
-      <w:r>
-        <w:t>lfs</w:t>
-      </w:r>
-      <w:proofErr w:type="spellEnd"/>
-      <w:r>
-        <w:t xml:space="preserve"> install</w:t>
-      </w:r>
-      <w:r>
-        <w:t>`</w:t>
-      </w:r>
-      <w:r>
-        <w:br/>
-      </w:r>
-    </w:p>
-    <w:p>
-      <w:pPr>
-        <w:pStyle w:val="ListParagraph"/>
-        <w:numPr>
-          <w:ilvl w:val="0"/>
-          <w:numId w:val="2"/>
-        </w:numPr>
-      </w:pPr>
-      <w:r>
-        <w:t>In the terminal</w:t>
-      </w:r>
-      <w:r>
-        <w:t xml:space="preserve"> create and then</w:t>
-      </w:r>
-      <w:r>
-        <w:t xml:space="preserve"> move to the folder you want </w:t>
-      </w:r>
-      <w:proofErr w:type="spellStart"/>
-      <w:r>
-        <w:t>MetaDIVE</w:t>
-      </w:r>
-      <w:proofErr w:type="spellEnd"/>
-      <w:r>
-        <w:t xml:space="preserve"> </w:t>
-      </w:r>
-      <w:r>
-        <w:t>to save to</w:t>
-      </w:r>
-      <w:r>
-        <w:t xml:space="preserve"> (this will be where the pipeline is built and where analysis will happen so having a folder name related to your project is useful</w:t>
-      </w:r>
-      <w:r>
-        <w:t xml:space="preserve"> to remember what is being done</w:t>
-      </w:r>
-      <w:r>
-        <w:t>.</w:t>
-      </w:r>
-    </w:p>
-    <w:p>
-      <w:pPr>
-        <w:pStyle w:val="ListParagraph"/>
-        <w:numPr>
-          <w:ilvl w:val="1"/>
-          <w:numId w:val="2"/>
-        </w:numPr>
-      </w:pPr>
-      <w:r>
-        <w:t>`</w:t>
-      </w:r>
-      <w:proofErr w:type="spellStart"/>
-      <w:r>
-        <w:t>mkdir</w:t>
-      </w:r>
-      <w:proofErr w:type="spellEnd"/>
-      <w:r>
-        <w:t xml:space="preserve"> /scratch3/</w:t>
-      </w:r>
-      <w:r>
-        <w:rPr>
-          <w:highlight w:val="yellow"/>
-        </w:rPr>
-        <w:t>user-ID/</w:t>
-      </w:r>
-      <w:proofErr w:type="spellStart"/>
-      <w:r>
-        <w:rPr>
-          <w:highlight w:val="yellow"/>
-        </w:rPr>
-        <w:t>analysis_samplesX</w:t>
-      </w:r>
-      <w:proofErr w:type="spellEnd"/>
-      <w:r>
-        <w:t>`</w:t>
-      </w:r>
-    </w:p>
-    <w:p>
-      <w:pPr>
-        <w:pStyle w:val="ListParagraph"/>
-        <w:numPr>
-          <w:ilvl w:val="1"/>
-          <w:numId w:val="2"/>
-        </w:numPr>
-      </w:pPr>
-      <w:r>
-        <w:t>`cd /scratch3/</w:t>
-      </w:r>
-      <w:r>
-        <w:rPr>
-          <w:highlight w:val="yellow"/>
-        </w:rPr>
-        <w:t>user-ID/</w:t>
-      </w:r>
-      <w:proofErr w:type="spellStart"/>
-      <w:r>
-        <w:rPr>
-          <w:highlight w:val="yellow"/>
-        </w:rPr>
-        <w:t>analysis_samplesX</w:t>
-      </w:r>
-      <w:proofErr w:type="spellEnd"/>
-      <w:r>
-        <w:t>`</w:t>
-      </w:r>
-      <w:r>
-        <w:br/>
-      </w:r>
-    </w:p>
-    <w:p>
-      <w:pPr>
-        <w:pStyle w:val="ListParagraph"/>
-        <w:numPr>
-          <w:ilvl w:val="0"/>
-          <w:numId w:val="2"/>
-        </w:numPr>
-      </w:pPr>
-      <w:r>
-        <w:t xml:space="preserve">Download </w:t>
-      </w:r>
-      <w:proofErr w:type="spellStart"/>
-      <w:r>
-        <w:t>MetaDIVE</w:t>
-      </w:r>
-      <w:proofErr w:type="spellEnd"/>
-      <w:r>
-        <w:t xml:space="preserve"> off </w:t>
-      </w:r>
-      <w:proofErr w:type="spellStart"/>
-      <w:r>
-        <w:t>github</w:t>
-      </w:r>
-      <w:proofErr w:type="spellEnd"/>
-      <w:r>
-        <w:t xml:space="preserve"> (this uses the </w:t>
-      </w:r>
-      <w:proofErr w:type="spellStart"/>
-      <w:r>
-        <w:t>github</w:t>
-      </w:r>
-      <w:proofErr w:type="spellEnd"/>
-      <w:r>
-        <w:t xml:space="preserve"> programs installed </w:t>
-      </w:r>
-      <w:proofErr w:type="spellStart"/>
-      <w:r>
-        <w:t>earier</w:t>
-      </w:r>
-      <w:proofErr w:type="spellEnd"/>
-      <w:r>
-        <w:t>)</w:t>
-      </w:r>
-    </w:p>
-    <w:p>
-      <w:pPr>
-        <w:pStyle w:val="ListParagraph"/>
-        <w:numPr>
-          <w:ilvl w:val="1"/>
-          <w:numId w:val="2"/>
-        </w:numPr>
-      </w:pPr>
-      <w:r>
-        <w:t>`</w:t>
-      </w:r>
-      <w:r>
-        <w:t>git clone https://github.com/James-ODwyer/MetaDIVE.git</w:t>
-      </w:r>
-      <w:r>
-        <w:t>`</w:t>
-      </w:r>
-      <w:r>
-        <w:br/>
-      </w:r>
-    </w:p>
-    <w:p>
-      <w:pPr>
-        <w:pStyle w:val="ListParagraph"/>
-        <w:numPr>
-          <w:ilvl w:val="0"/>
-          <w:numId w:val="2"/>
-        </w:numPr>
-      </w:pPr>
-      <w:r>
         <w:t xml:space="preserve">Now you have </w:t>
       </w:r>
       <w:r>
         <w:t xml:space="preserve">downloaded </w:t>
       </w:r>
       <w:r>
-        <w:t xml:space="preserve">the </w:t>
-      </w:r>
-      <w:proofErr w:type="spellStart"/>
-      <w:r>
-        <w:t>MetaDIVE</w:t>
-      </w:r>
-      <w:proofErr w:type="spellEnd"/>
-      <w:r>
-        <w:t xml:space="preserve"> pipeline into the directory. </w:t>
-      </w:r>
-      <w:proofErr w:type="spellStart"/>
-      <w:r>
-        <w:t>MetaDIVE</w:t>
-      </w:r>
-      <w:proofErr w:type="spellEnd"/>
-      <w:r>
-        <w:t xml:space="preserve"> is structured </w:t>
-      </w:r>
-      <w:r>
-        <w:t xml:space="preserve">with an outer folder saying </w:t>
-      </w:r>
-      <w:proofErr w:type="spellStart"/>
-      <w:r>
-        <w:t>MetaDIVE</w:t>
-      </w:r>
-      <w:proofErr w:type="spellEnd"/>
-      <w:r>
-        <w:t xml:space="preserve"> and in this folder</w:t>
-      </w:r>
-      <w:r>
-        <w:t xml:space="preserve"> there are 3 main sub folders called pipeline, databases, and </w:t>
-      </w:r>
-      <w:proofErr w:type="spellStart"/>
-      <w:r>
-        <w:t>envs</w:t>
-      </w:r>
-      <w:proofErr w:type="spellEnd"/>
+        <w:t xml:space="preserve">the MetaDIVE pipeline into the directory. MetaDIVE is structured </w:t>
+      </w:r>
+      <w:r>
+        <w:t>with an outer folder saying MetaDIVE and in this folder</w:t>
+      </w:r>
+      <w:r>
+        <w:t xml:space="preserve"> there are 3 main sub folders called pipeline, databases, and envs</w:t>
+      </w:r>
       <w:r>
         <w:t xml:space="preserve"> </w:t>
       </w:r>
@@ -1404,15 +972,7 @@
         </w:numPr>
       </w:pPr>
       <w:r>
-        <w:t xml:space="preserve">Navigate to the newly made </w:t>
-      </w:r>
-      <w:proofErr w:type="spellStart"/>
-      <w:r>
-        <w:t>envs</w:t>
-      </w:r>
-      <w:proofErr w:type="spellEnd"/>
-      <w:r>
-        <w:t xml:space="preserve"> directory</w:t>
+        <w:t>Navigate to the newly made envs directory</w:t>
       </w:r>
     </w:p>
     <w:p>
@@ -1438,30 +998,15 @@
         </w:rPr>
         <w:t>user-ID/</w:t>
       </w:r>
-      <w:proofErr w:type="spellStart"/>
       <w:r>
         <w:rPr>
           <w:highlight w:val="yellow"/>
         </w:rPr>
         <w:t>analysis_samplesX</w:t>
       </w:r>
-      <w:proofErr w:type="spellEnd"/>
-      <w:r>
-        <w:t>/</w:t>
-      </w:r>
-      <w:proofErr w:type="spellStart"/>
-      <w:r>
-        <w:t>MetaDIVE</w:t>
-      </w:r>
-      <w:proofErr w:type="spellEnd"/>
-      <w:r>
-        <w:t>/</w:t>
-      </w:r>
-      <w:proofErr w:type="spellStart"/>
-      <w:r>
-        <w:t>envs</w:t>
-      </w:r>
-      <w:proofErr w:type="spellEnd"/>
+      <w:r>
+        <w:t>/MetaDIVE/envs</w:t>
+      </w:r>
       <w:r>
         <w:t>`</w:t>
       </w:r>
@@ -1565,23 +1110,7 @@
         </w:numPr>
       </w:pPr>
       <w:r>
-        <w:t>Hint: all files labelled as `.</w:t>
-      </w:r>
-      <w:proofErr w:type="spellStart"/>
-      <w:r>
-        <w:t>sh</w:t>
-      </w:r>
-      <w:proofErr w:type="spellEnd"/>
-      <w:r>
-        <w:t xml:space="preserve">` here are text files. They can be </w:t>
-      </w:r>
-      <w:proofErr w:type="gramStart"/>
-      <w:r>
-        <w:t>opened up</w:t>
-      </w:r>
-      <w:proofErr w:type="gramEnd"/>
-      <w:r>
-        <w:t xml:space="preserve"> in programs like notepad, notepad++, or </w:t>
+        <w:t xml:space="preserve">Hint: all files labelled as `.sh` here are text files. They can be opened up in programs like notepad, notepad++, or </w:t>
       </w:r>
       <w:r>
         <w:t>any internal editor on a file transfer program like WinSCP</w:t>
@@ -1623,15 +1152,7 @@
         </w:numPr>
       </w:pPr>
       <w:r>
-        <w:t>E.g., `</w:t>
-      </w:r>
-      <w:proofErr w:type="spellStart"/>
-      <w:r>
-        <w:t>sbatch</w:t>
-      </w:r>
-      <w:proofErr w:type="spellEnd"/>
-      <w:r>
-        <w:t xml:space="preserve"> Create_conda_environments.sh`</w:t>
+        <w:t>E.g., `sbatch Create_conda_environments.sh`</w:t>
       </w:r>
     </w:p>
     <w:p>
@@ -1652,23 +1173,7 @@
         <w:t xml:space="preserve"> minutes to run </w:t>
       </w:r>
       <w:r>
-        <w:t xml:space="preserve">and will install all programs required to run </w:t>
-      </w:r>
-      <w:proofErr w:type="spellStart"/>
-      <w:r>
-        <w:t>MetaDIVE</w:t>
-      </w:r>
-      <w:proofErr w:type="spellEnd"/>
-      <w:r>
-        <w:t xml:space="preserve"> directly into different </w:t>
-      </w:r>
-      <w:proofErr w:type="spellStart"/>
-      <w:r>
-        <w:t>conda</w:t>
-      </w:r>
-      <w:proofErr w:type="spellEnd"/>
-      <w:r>
-        <w:t xml:space="preserve"> environments.</w:t>
+        <w:t>and will install all programs required to run MetaDIVE directly into different conda environments.</w:t>
       </w:r>
       <w:r>
         <w:br/>
@@ -1704,29 +1209,322 @@
         <w:rPr>
           <w:highlight w:val="yellow"/>
         </w:rPr>
-        <w:t>user-ID/</w:t>
-      </w:r>
-      <w:proofErr w:type="spellStart"/>
+        <w:t>user-ID/analysis_samplesX</w:t>
+      </w:r>
+      <w:r>
+        <w:t>/MetaDIVE/</w:t>
+      </w:r>
+      <w:r>
+        <w:t>databases</w:t>
+      </w:r>
+      <w:r>
+        <w:t>`</w:t>
+      </w:r>
+      <w:r>
+        <w:br/>
+      </w:r>
+    </w:p>
+    <w:p>
+      <w:pPr>
+        <w:pStyle w:val="ListParagraph"/>
+        <w:numPr>
+          <w:ilvl w:val="0"/>
+          <w:numId w:val="2"/>
+        </w:numPr>
+      </w:pPr>
+      <w:r>
+        <w:t>Open up the file</w:t>
+      </w:r>
+      <w:r>
+        <w:t>s</w:t>
+      </w:r>
+      <w:r>
+        <w:t xml:space="preserve"> titled `</w:t>
+      </w:r>
+      <w:r>
+        <w:t>download_and_build_databases.sh</w:t>
+      </w:r>
+      <w:r>
+        <w:t xml:space="preserve">`and </w:t>
+      </w:r>
+      <w:r>
+        <w:t xml:space="preserve"> `</w:t>
+      </w:r>
+      <w:r>
+        <w:t>download_kraken_DBs.sh</w:t>
+      </w:r>
+      <w:r>
+        <w:t xml:space="preserve">`and </w:t>
+      </w:r>
+      <w:r>
+        <w:t>change line 2 of the file to your OD-code (CSIRO specific step). Save and close the file.</w:t>
+      </w:r>
+    </w:p>
+    <w:p>
+      <w:pPr>
+        <w:pStyle w:val="ListParagraph"/>
+        <w:numPr>
+          <w:ilvl w:val="1"/>
+          <w:numId w:val="2"/>
+        </w:numPr>
+      </w:pPr>
+      <w:r>
+        <w:t>E.g., change `</w:t>
+      </w:r>
+      <w:r>
+        <w:t>#SBATCH --account=OD-229285</w:t>
+      </w:r>
+      <w:r>
+        <w:t>` to your account number</w:t>
+      </w:r>
+      <w:r>
+        <w:br/>
+      </w:r>
+    </w:p>
+    <w:p>
+      <w:pPr>
+        <w:pStyle w:val="ListParagraph"/>
+        <w:numPr>
+          <w:ilvl w:val="0"/>
+          <w:numId w:val="2"/>
+        </w:numPr>
+      </w:pPr>
+      <w:r>
+        <w:t xml:space="preserve">Run the file </w:t>
+      </w:r>
+      <w:r>
+        <w:t>`</w:t>
+      </w:r>
+      <w:r>
+        <w:t>download_and_build_databases</w:t>
+      </w:r>
+      <w:r>
+        <w:t>.sh`</w:t>
+      </w:r>
+    </w:p>
+    <w:p>
+      <w:pPr>
+        <w:pStyle w:val="ListParagraph"/>
+        <w:numPr>
+          <w:ilvl w:val="1"/>
+          <w:numId w:val="2"/>
+        </w:numPr>
+      </w:pPr>
+      <w:r>
+        <w:t>E.g., `sbatch download_and_build_databases.sh`</w:t>
+      </w:r>
+    </w:p>
+    <w:p>
+      <w:pPr>
+        <w:pStyle w:val="ListParagraph"/>
+        <w:numPr>
+          <w:ilvl w:val="1"/>
+          <w:numId w:val="2"/>
+        </w:numPr>
+      </w:pPr>
+      <w:r>
+        <w:t xml:space="preserve">Hint: this will take about 90-120 minutes to run and will install </w:t>
+      </w:r>
+      <w:r>
+        <w:t>and index all d</w:t>
+      </w:r>
+      <w:r>
+        <w:t xml:space="preserve">atabases for maximum speed during analysis. This only has to be done once and all future analyses of MetaDIVE can use these databases. </w:t>
+      </w:r>
+      <w:r>
+        <w:br/>
+      </w:r>
+    </w:p>
+    <w:p>
+      <w:pPr>
+        <w:pStyle w:val="ListParagraph"/>
+        <w:numPr>
+          <w:ilvl w:val="0"/>
+          <w:numId w:val="2"/>
+        </w:numPr>
+      </w:pPr>
+      <w:r>
+        <w:t xml:space="preserve">Navigate to the </w:t>
+      </w:r>
+      <w:r>
+        <w:t>scripts folder in the pipelines folder (MetaDIVE/pipeline/scripts)</w:t>
+      </w:r>
+    </w:p>
+    <w:p>
+      <w:pPr>
+        <w:pStyle w:val="ListParagraph"/>
+        <w:numPr>
+          <w:ilvl w:val="1"/>
+          <w:numId w:val="2"/>
+        </w:numPr>
+      </w:pPr>
+      <w:r>
+        <w:t xml:space="preserve">`cd  </w:t>
+      </w:r>
+      <w:r>
+        <w:t>/</w:t>
+      </w:r>
+      <w:r>
+        <w:t>scratch3/</w:t>
+      </w:r>
       <w:r>
         <w:rPr>
           <w:highlight w:val="yellow"/>
         </w:rPr>
-        <w:t>analysis_samplesX</w:t>
-      </w:r>
-      <w:proofErr w:type="spellEnd"/>
+        <w:t>user-ID/analysis_samplesX</w:t>
+      </w:r>
+      <w:r>
+        <w:t>/MetaDIVE/pipeline/scripts</w:t>
+      </w:r>
+      <w:r>
+        <w:t>`</w:t>
+      </w:r>
+      <w:r>
+        <w:br/>
+      </w:r>
+    </w:p>
+    <w:p>
+      <w:pPr>
+        <w:pStyle w:val="ListParagraph"/>
+        <w:numPr>
+          <w:ilvl w:val="0"/>
+          <w:numId w:val="2"/>
+        </w:numPr>
+      </w:pPr>
+      <w:r>
+        <w:t>Open the following script files up (they are text files, so can be opened up in any text editor) and change line 2 of the file to your OD-code (CSIRO specific step). Save and close each file.</w:t>
+      </w:r>
+    </w:p>
+    <w:p>
+      <w:pPr>
+        <w:pStyle w:val="ListParagraph"/>
+        <w:numPr>
+          <w:ilvl w:val="1"/>
+          <w:numId w:val="2"/>
+        </w:numPr>
+      </w:pPr>
+      <w:r>
+        <w:t>`</w:t>
+      </w:r>
+      <w:r>
+        <w:t>downloadgenome.sh</w:t>
+      </w:r>
+      <w:r>
+        <w:t>`</w:t>
+      </w:r>
+    </w:p>
+    <w:p>
+      <w:pPr>
+        <w:pStyle w:val="ListParagraph"/>
+        <w:numPr>
+          <w:ilvl w:val="1"/>
+          <w:numId w:val="2"/>
+        </w:numPr>
+      </w:pPr>
+      <w:r>
+        <w:t>`</w:t>
+      </w:r>
+      <w:r>
+        <w:t>download_viral_genomes.sh</w:t>
+      </w:r>
+      <w:r>
+        <w:t>`</w:t>
+      </w:r>
+    </w:p>
+    <w:p>
+      <w:pPr>
+        <w:pStyle w:val="ListParagraph"/>
+        <w:numPr>
+          <w:ilvl w:val="1"/>
+          <w:numId w:val="2"/>
+        </w:numPr>
+      </w:pPr>
+      <w:r>
+        <w:t>`</w:t>
+      </w:r>
+      <w:r>
+        <w:t>download_variety_genomes_high_completion_viruses.sh</w:t>
+      </w:r>
+      <w:r>
+        <w:t>`</w:t>
+      </w:r>
+    </w:p>
+    <w:p>
+      <w:pPr>
+        <w:pStyle w:val="ListParagraph"/>
+        <w:numPr>
+          <w:ilvl w:val="1"/>
+          <w:numId w:val="2"/>
+        </w:numPr>
+      </w:pPr>
+      <w:r>
+        <w:t xml:space="preserve">Hint: the </w:t>
+      </w:r>
+      <w:r>
+        <w:t xml:space="preserve">folder these files are in is at </w:t>
+      </w:r>
       <w:r>
         <w:t>/</w:t>
       </w:r>
-      <w:proofErr w:type="spellStart"/>
-      <w:r>
-        <w:t>MetaDIVE</w:t>
-      </w:r>
-      <w:proofErr w:type="spellEnd"/>
+      <w:r>
+        <w:t>scratch3/</w:t>
+      </w:r>
+      <w:r>
+        <w:rPr>
+          <w:highlight w:val="yellow"/>
+        </w:rPr>
+        <w:t>user-ID/analysis_samplesX</w:t>
+      </w:r>
+      <w:r>
+        <w:t>/MetaDIVE/pipeline/scripts</w:t>
+      </w:r>
+      <w:r>
+        <w:t xml:space="preserve"> </w:t>
+      </w:r>
+      <w:r>
+        <w:t>. More instructions on editing text files are given in step 9.</w:t>
+      </w:r>
+      <w:r>
+        <w:br/>
+      </w:r>
+    </w:p>
+    <w:p>
+      <w:pPr>
+        <w:pStyle w:val="ListParagraph"/>
+        <w:numPr>
+          <w:ilvl w:val="0"/>
+          <w:numId w:val="2"/>
+        </w:numPr>
+      </w:pPr>
+      <w:r>
+        <w:t xml:space="preserve">Navigate to the pipeline folder </w:t>
+      </w:r>
+    </w:p>
+    <w:p>
+      <w:pPr>
+        <w:pStyle w:val="ListParagraph"/>
+        <w:numPr>
+          <w:ilvl w:val="1"/>
+          <w:numId w:val="2"/>
+        </w:numPr>
+      </w:pPr>
+      <w:r>
+        <w:t xml:space="preserve">` cd </w:t>
+      </w:r>
       <w:r>
         <w:t>/</w:t>
       </w:r>
       <w:r>
-        <w:t>databases</w:t>
+        <w:t>scratch3/</w:t>
+      </w:r>
+      <w:r>
+        <w:rPr>
+          <w:highlight w:val="yellow"/>
+        </w:rPr>
+        <w:t>user-ID/analysis_samplesX</w:t>
+      </w:r>
+      <w:r>
+        <w:t>/MetaDIVE/pipeline</w:t>
       </w:r>
       <w:r>
         <w:t>`</w:t>
@@ -1743,440 +1541,36 @@
           <w:numId w:val="2"/>
         </w:numPr>
       </w:pPr>
-      <w:proofErr w:type="gramStart"/>
-      <w:r>
-        <w:t>Open up</w:t>
-      </w:r>
-      <w:proofErr w:type="gramEnd"/>
-      <w:r>
-        <w:t xml:space="preserve"> the file titled `</w:t>
-      </w:r>
-      <w:r>
-        <w:t>download_and_build_databases.sh</w:t>
-      </w:r>
-      <w:r>
-        <w:t>` and change line 2 of the file to your OD-code (CSIRO specific step). Save and close the file.</w:t>
-      </w:r>
-    </w:p>
-    <w:p>
-      <w:pPr>
-        <w:pStyle w:val="ListParagraph"/>
-        <w:numPr>
-          <w:ilvl w:val="1"/>
-          <w:numId w:val="2"/>
-        </w:numPr>
-      </w:pPr>
-      <w:r>
-        <w:t>E.g., change `</w:t>
-      </w:r>
-      <w:r>
-        <w:t>#SBATCH --account=OD-229285</w:t>
-      </w:r>
-      <w:r>
-        <w:t>` to your account number</w:t>
-      </w:r>
-      <w:r>
-        <w:br/>
-      </w:r>
-    </w:p>
-    <w:p>
-      <w:pPr>
-        <w:pStyle w:val="ListParagraph"/>
-        <w:numPr>
-          <w:ilvl w:val="0"/>
-          <w:numId w:val="2"/>
-        </w:numPr>
-      </w:pPr>
-      <w:r>
-        <w:t xml:space="preserve">Run the file </w:t>
-      </w:r>
-      <w:r>
-        <w:t>`</w:t>
-      </w:r>
-      <w:r>
-        <w:t>download_and_build_databases</w:t>
-      </w:r>
-      <w:r>
-        <w:t>.sh`</w:t>
-      </w:r>
-    </w:p>
-    <w:p>
-      <w:pPr>
-        <w:pStyle w:val="ListParagraph"/>
-        <w:numPr>
-          <w:ilvl w:val="1"/>
-          <w:numId w:val="2"/>
-        </w:numPr>
-      </w:pPr>
-      <w:r>
-        <w:t>E.g., `</w:t>
-      </w:r>
-      <w:proofErr w:type="spellStart"/>
-      <w:r>
-        <w:t>sbatch</w:t>
-      </w:r>
-      <w:proofErr w:type="spellEnd"/>
-      <w:r>
-        <w:t xml:space="preserve"> download_and_build_databases.sh`</w:t>
-      </w:r>
-    </w:p>
-    <w:p>
-      <w:pPr>
-        <w:pStyle w:val="ListParagraph"/>
-        <w:numPr>
-          <w:ilvl w:val="1"/>
-          <w:numId w:val="2"/>
-        </w:numPr>
-      </w:pPr>
-      <w:r>
-        <w:t xml:space="preserve">Hint: this will take about 90-120 minutes to run and will install </w:t>
-      </w:r>
-      <w:r>
-        <w:t>and index all d</w:t>
-      </w:r>
-      <w:r>
-        <w:t xml:space="preserve">atabases for maximum speed during analysis. This only </w:t>
-      </w:r>
-      <w:proofErr w:type="gramStart"/>
-      <w:r>
-        <w:t>has to</w:t>
-      </w:r>
-      <w:proofErr w:type="gramEnd"/>
-      <w:r>
-        <w:t xml:space="preserve"> be done once and all future analyses of </w:t>
-      </w:r>
-      <w:proofErr w:type="spellStart"/>
-      <w:r>
-        <w:t>MetaDIVE</w:t>
-      </w:r>
-      <w:proofErr w:type="spellEnd"/>
-      <w:r>
-        <w:t xml:space="preserve"> can use these databases. </w:t>
-      </w:r>
-      <w:r>
-        <w:br/>
-      </w:r>
-    </w:p>
-    <w:p>
-      <w:pPr>
-        <w:pStyle w:val="ListParagraph"/>
-        <w:numPr>
-          <w:ilvl w:val="0"/>
-          <w:numId w:val="2"/>
-        </w:numPr>
-      </w:pPr>
-      <w:r>
-        <w:t xml:space="preserve">Navigate to the </w:t>
-      </w:r>
-      <w:r>
-        <w:t>scripts folder in the pipelines folder (</w:t>
-      </w:r>
-      <w:proofErr w:type="spellStart"/>
-      <w:r>
-        <w:t>MetaDIVE</w:t>
-      </w:r>
-      <w:proofErr w:type="spellEnd"/>
-      <w:r>
-        <w:t>/pipeline/scripts)</w:t>
-      </w:r>
-    </w:p>
-    <w:p>
-      <w:pPr>
-        <w:pStyle w:val="ListParagraph"/>
-        <w:numPr>
-          <w:ilvl w:val="1"/>
-          <w:numId w:val="2"/>
-        </w:numPr>
-      </w:pPr>
-      <w:r>
-        <w:t>`</w:t>
-      </w:r>
-      <w:proofErr w:type="gramStart"/>
-      <w:r>
-        <w:t xml:space="preserve">cd  </w:t>
-      </w:r>
-      <w:r>
-        <w:t>/</w:t>
-      </w:r>
-      <w:proofErr w:type="gramEnd"/>
-      <w:r>
-        <w:t>scratch3/</w:t>
+      <w:r>
+        <w:t>Open up the file titled run_snakemake.sh and change l</w:t>
+      </w:r>
+      <w:r>
+        <w:t>ines 2,3,6,7,8 as described</w:t>
+      </w:r>
+    </w:p>
+    <w:p>
+      <w:pPr>
+        <w:pStyle w:val="ListParagraph"/>
+        <w:numPr>
+          <w:ilvl w:val="1"/>
+          <w:numId w:val="2"/>
+        </w:numPr>
+      </w:pPr>
+      <w:r>
+        <w:t>Line 2</w:t>
+      </w:r>
+      <w:r>
+        <w:t>: update the OD-code to your account number e.g., change `</w:t>
+      </w:r>
+      <w:r>
+        <w:t>#SBATCH --account=</w:t>
       </w:r>
       <w:r>
         <w:rPr>
           <w:highlight w:val="yellow"/>
         </w:rPr>
-        <w:t>user-ID/</w:t>
-      </w:r>
-      <w:proofErr w:type="spellStart"/>
-      <w:r>
-        <w:rPr>
-          <w:highlight w:val="yellow"/>
-        </w:rPr>
-        <w:t>analysis_samplesX</w:t>
-      </w:r>
-      <w:proofErr w:type="spellEnd"/>
-      <w:r>
-        <w:t>/</w:t>
-      </w:r>
-      <w:proofErr w:type="spellStart"/>
-      <w:r>
-        <w:t>MetaDIVE</w:t>
-      </w:r>
-      <w:proofErr w:type="spellEnd"/>
-      <w:r>
-        <w:t>/pipeline/scripts</w:t>
-      </w:r>
-      <w:r>
-        <w:t>`</w:t>
-      </w:r>
-      <w:r>
-        <w:br/>
-      </w:r>
-    </w:p>
-    <w:p>
-      <w:pPr>
-        <w:pStyle w:val="ListParagraph"/>
-        <w:numPr>
-          <w:ilvl w:val="0"/>
-          <w:numId w:val="2"/>
-        </w:numPr>
-      </w:pPr>
-      <w:r>
-        <w:t xml:space="preserve">Open the following script files up (they are text files, so can be </w:t>
-      </w:r>
-      <w:proofErr w:type="gramStart"/>
-      <w:r>
-        <w:t>opened up</w:t>
-      </w:r>
-      <w:proofErr w:type="gramEnd"/>
-      <w:r>
-        <w:t xml:space="preserve"> in any text editor) and change line 2 of the file to your OD-code (CSIRO specific step). Save and close each file.</w:t>
-      </w:r>
-    </w:p>
-    <w:p>
-      <w:pPr>
-        <w:pStyle w:val="ListParagraph"/>
-        <w:numPr>
-          <w:ilvl w:val="1"/>
-          <w:numId w:val="2"/>
-        </w:numPr>
-      </w:pPr>
-      <w:r>
-        <w:t>`</w:t>
-      </w:r>
-      <w:r>
-        <w:t>downloadgenome.sh</w:t>
-      </w:r>
-      <w:r>
-        <w:t>`</w:t>
-      </w:r>
-    </w:p>
-    <w:p>
-      <w:pPr>
-        <w:pStyle w:val="ListParagraph"/>
-        <w:numPr>
-          <w:ilvl w:val="1"/>
-          <w:numId w:val="2"/>
-        </w:numPr>
-      </w:pPr>
-      <w:r>
-        <w:t>`</w:t>
-      </w:r>
-      <w:r>
-        <w:t>download_viral_genomes.sh</w:t>
-      </w:r>
-      <w:r>
-        <w:t>`</w:t>
-      </w:r>
-    </w:p>
-    <w:p>
-      <w:pPr>
-        <w:pStyle w:val="ListParagraph"/>
-        <w:numPr>
-          <w:ilvl w:val="1"/>
-          <w:numId w:val="2"/>
-        </w:numPr>
-      </w:pPr>
-      <w:r>
-        <w:t>`</w:t>
-      </w:r>
-      <w:r>
-        <w:t>download_variety_genomes_high_completion_viruses.sh</w:t>
-      </w:r>
-      <w:r>
-        <w:t>`</w:t>
-      </w:r>
-    </w:p>
-    <w:p>
-      <w:pPr>
-        <w:pStyle w:val="ListParagraph"/>
-        <w:numPr>
-          <w:ilvl w:val="1"/>
-          <w:numId w:val="2"/>
-        </w:numPr>
-      </w:pPr>
-      <w:r>
-        <w:t xml:space="preserve">Hint: the </w:t>
-      </w:r>
-      <w:r>
-        <w:t xml:space="preserve">folder these files are in is at </w:t>
-      </w:r>
-      <w:r>
-        <w:t>/</w:t>
-      </w:r>
-      <w:r>
-        <w:t>scratch3/</w:t>
-      </w:r>
-      <w:r>
-        <w:rPr>
-          <w:highlight w:val="yellow"/>
-        </w:rPr>
-        <w:t>user-ID/</w:t>
-      </w:r>
-      <w:proofErr w:type="spellStart"/>
-      <w:r>
-        <w:rPr>
-          <w:highlight w:val="yellow"/>
-        </w:rPr>
-        <w:t>analysis_samplesX</w:t>
-      </w:r>
-      <w:proofErr w:type="spellEnd"/>
-      <w:r>
-        <w:t>/</w:t>
-      </w:r>
-      <w:proofErr w:type="spellStart"/>
-      <w:r>
-        <w:t>MetaDIVE</w:t>
-      </w:r>
-      <w:proofErr w:type="spellEnd"/>
-      <w:r>
-        <w:t>/pipeline/</w:t>
-      </w:r>
-      <w:proofErr w:type="gramStart"/>
-      <w:r>
-        <w:t>scripts</w:t>
-      </w:r>
-      <w:r>
-        <w:t xml:space="preserve"> </w:t>
-      </w:r>
-      <w:r>
-        <w:t>.</w:t>
-      </w:r>
-      <w:proofErr w:type="gramEnd"/>
-      <w:r>
-        <w:t xml:space="preserve"> More instructions on editing text files are given in step 9.</w:t>
-      </w:r>
-      <w:r>
-        <w:br/>
-      </w:r>
-    </w:p>
-    <w:p>
-      <w:pPr>
-        <w:pStyle w:val="ListParagraph"/>
-        <w:numPr>
-          <w:ilvl w:val="0"/>
-          <w:numId w:val="2"/>
-        </w:numPr>
-      </w:pPr>
-      <w:r>
-        <w:t xml:space="preserve">Navigate to the pipeline folder </w:t>
-      </w:r>
-    </w:p>
-    <w:p>
-      <w:pPr>
-        <w:pStyle w:val="ListParagraph"/>
-        <w:numPr>
-          <w:ilvl w:val="1"/>
-          <w:numId w:val="2"/>
-        </w:numPr>
-      </w:pPr>
-      <w:r>
-        <w:t xml:space="preserve">` cd </w:t>
-      </w:r>
-      <w:r>
-        <w:t>/</w:t>
-      </w:r>
-      <w:r>
-        <w:t>scratch3/</w:t>
-      </w:r>
-      <w:r>
-        <w:rPr>
-          <w:highlight w:val="yellow"/>
-        </w:rPr>
-        <w:t>user-ID/</w:t>
-      </w:r>
-      <w:proofErr w:type="spellStart"/>
-      <w:r>
-        <w:rPr>
-          <w:highlight w:val="yellow"/>
-        </w:rPr>
-        <w:t>analysis_samplesX</w:t>
-      </w:r>
-      <w:proofErr w:type="spellEnd"/>
-      <w:r>
-        <w:t>/</w:t>
-      </w:r>
-      <w:proofErr w:type="spellStart"/>
-      <w:r>
-        <w:t>MetaDIVE</w:t>
-      </w:r>
-      <w:proofErr w:type="spellEnd"/>
-      <w:r>
-        <w:t>/pipeline</w:t>
-      </w:r>
-      <w:r>
-        <w:t>`</w:t>
-      </w:r>
-      <w:r>
-        <w:br/>
-      </w:r>
-    </w:p>
-    <w:p>
-      <w:pPr>
-        <w:pStyle w:val="ListParagraph"/>
-        <w:numPr>
-          <w:ilvl w:val="0"/>
-          <w:numId w:val="2"/>
-        </w:numPr>
-      </w:pPr>
-      <w:proofErr w:type="gramStart"/>
-      <w:r>
-        <w:t>Open up</w:t>
-      </w:r>
-      <w:proofErr w:type="gramEnd"/>
-      <w:r>
-        <w:t xml:space="preserve"> the file titled run_snakemake.sh and change l</w:t>
-      </w:r>
-      <w:r>
-        <w:t>ines 2,3,6,7,8 as described</w:t>
-      </w:r>
-    </w:p>
-    <w:p>
-      <w:pPr>
-        <w:pStyle w:val="ListParagraph"/>
-        <w:numPr>
-          <w:ilvl w:val="1"/>
-          <w:numId w:val="2"/>
-        </w:numPr>
-      </w:pPr>
-      <w:r>
-        <w:t>Line 2</w:t>
-      </w:r>
-      <w:r>
-        <w:t>: update the OD-code to your account number e.g., change `</w:t>
-      </w:r>
-      <w:r>
-        <w:t>#SBATCH --account=</w:t>
-      </w:r>
-      <w:proofErr w:type="spellStart"/>
-      <w:r>
-        <w:rPr>
-          <w:highlight w:val="yellow"/>
-        </w:rPr>
         <w:t>MyODcode</w:t>
       </w:r>
-      <w:proofErr w:type="spellEnd"/>
       <w:r>
         <w:t xml:space="preserve"> </w:t>
       </w:r>
@@ -2197,24 +1591,17 @@
         <w:t xml:space="preserve">Line 3: </w:t>
       </w:r>
       <w:r>
-        <w:t xml:space="preserve">Update the name of the project to something informative for your work e.g., change </w:t>
-      </w:r>
-      <w:proofErr w:type="gramStart"/>
-      <w:r>
-        <w:t>to  `</w:t>
-      </w:r>
-      <w:proofErr w:type="gramEnd"/>
+        <w:t>Update the name of the project to something informative for your work e.g., change to  `</w:t>
+      </w:r>
       <w:r>
         <w:t xml:space="preserve">#SBATCH --job-name </w:t>
       </w:r>
-      <w:proofErr w:type="spellStart"/>
       <w:r>
         <w:rPr>
           <w:highlight w:val="yellow"/>
         </w:rPr>
         <w:t>MY_project</w:t>
       </w:r>
-      <w:proofErr w:type="spellEnd"/>
       <w:r>
         <w:t>`</w:t>
       </w:r>
@@ -2228,40 +1615,11 @@
         </w:numPr>
       </w:pPr>
       <w:r>
-        <w:t>Line 6: Change the number of CPUs to use (</w:t>
-      </w:r>
-      <w:proofErr w:type="gramStart"/>
-      <w:r>
-        <w:t>as a general rule</w:t>
-      </w:r>
-      <w:proofErr w:type="gramEnd"/>
-      <w:r>
-        <w:t xml:space="preserve"> 8-16 for </w:t>
-      </w:r>
-      <w:proofErr w:type="spellStart"/>
-      <w:r>
-        <w:t>Miseq</w:t>
-      </w:r>
-      <w:proofErr w:type="spellEnd"/>
-      <w:r>
-        <w:t xml:space="preserve"> data, 16-32 for </w:t>
-      </w:r>
-      <w:proofErr w:type="spellStart"/>
-      <w:r>
-        <w:t>Nextseq</w:t>
-      </w:r>
-      <w:proofErr w:type="spellEnd"/>
-      <w:r>
-        <w:t xml:space="preserve"> data, and </w:t>
-      </w:r>
-      <w:r>
-        <w:t xml:space="preserve">up to 48 for </w:t>
-      </w:r>
-      <w:proofErr w:type="spellStart"/>
-      <w:r>
-        <w:t>Novaseq</w:t>
-      </w:r>
-      <w:proofErr w:type="spellEnd"/>
+        <w:t xml:space="preserve">Line 6: Change the number of CPUs to use (as a general rule 8-16 for Miseq data, 16-32 for Nextseq data, and </w:t>
+      </w:r>
+      <w:r>
+        <w:t>up to 48 for Novaseq</w:t>
+      </w:r>
       <w:r>
         <w:t xml:space="preserve"> or larger</w:t>
       </w:r>
@@ -2275,15 +1633,7 @@
         <w:t xml:space="preserve">. E.g., </w:t>
       </w:r>
       <w:r>
-        <w:t>#SBATCH --</w:t>
-      </w:r>
-      <w:proofErr w:type="spellStart"/>
-      <w:r>
-        <w:t>cpus</w:t>
-      </w:r>
-      <w:proofErr w:type="spellEnd"/>
-      <w:r>
-        <w:t xml:space="preserve">-per-task </w:t>
+        <w:t xml:space="preserve">#SBATCH --cpus-per-task </w:t>
       </w:r>
       <w:r>
         <w:rPr>
@@ -2310,31 +1660,7 @@
         <w:t xml:space="preserve">to use (Memory required will depend on </w:t>
       </w:r>
       <w:r>
-        <w:t xml:space="preserve">analyses you want to do, how many reads  you have e.g., </w:t>
-      </w:r>
-      <w:proofErr w:type="spellStart"/>
-      <w:r>
-        <w:t>miseq</w:t>
-      </w:r>
-      <w:proofErr w:type="spellEnd"/>
-      <w:r>
-        <w:t xml:space="preserve"> vs </w:t>
-      </w:r>
-      <w:proofErr w:type="spellStart"/>
-      <w:r>
-        <w:t>Nextseq</w:t>
-      </w:r>
-      <w:proofErr w:type="spellEnd"/>
-      <w:r>
-        <w:t xml:space="preserve">, the assembler you want to use, and how complicated your </w:t>
-      </w:r>
-      <w:proofErr w:type="spellStart"/>
-      <w:r>
-        <w:t>datset</w:t>
-      </w:r>
-      <w:proofErr w:type="spellEnd"/>
-      <w:r>
-        <w:t xml:space="preserve"> is e.g.,</w:t>
+        <w:t>analyses you want to do, how many reads  you have e.g., miseq vs Nextseq, the assembler you want to use, and how complicated your datset is e.g.,</w:t>
       </w:r>
       <w:r>
         <w:t xml:space="preserve"> less for an isolate,</w:t>
@@ -2379,219 +1705,173 @@
         </w:numPr>
       </w:pPr>
       <w:r>
-        <w:t xml:space="preserve">Hint, there are more details in the </w:t>
-      </w:r>
-      <w:proofErr w:type="spellStart"/>
+        <w:t xml:space="preserve">Hint, there are more details in the config.yaml file describing memory. If </w:t>
+      </w:r>
+      <w:r>
+        <w:t>u</w:t>
+      </w:r>
+      <w:r>
+        <w:t>nsure</w:t>
+      </w:r>
+      <w:r>
+        <w:t xml:space="preserve"> and you have &gt;100m reads to analyse</w:t>
+      </w:r>
+      <w:r>
+        <w:t xml:space="preserve">, set to around </w:t>
+      </w:r>
+      <w:r>
+        <w:t>90-</w:t>
+      </w:r>
+      <w:r>
+        <w:t xml:space="preserve">120G </w:t>
+      </w:r>
+    </w:p>
+    <w:p>
+      <w:pPr>
+        <w:pStyle w:val="ListParagraph"/>
+        <w:numPr>
+          <w:ilvl w:val="1"/>
+          <w:numId w:val="2"/>
+        </w:numPr>
+      </w:pPr>
+      <w:r>
+        <w:t xml:space="preserve">Line 8: Change the time allocated to the analysis. </w:t>
+      </w:r>
+      <w:r>
+        <w:t>Depending on</w:t>
+      </w:r>
+      <w:r>
+        <w:t xml:space="preserve"> the</w:t>
+      </w:r>
+      <w:r>
+        <w:t xml:space="preserve"> size of </w:t>
+      </w:r>
+      <w:r>
+        <w:t xml:space="preserve">the </w:t>
+      </w:r>
+      <w:r>
+        <w:t>data</w:t>
+      </w:r>
+      <w:r>
+        <w:t>, CPUs used and complexity of the dataset,</w:t>
+      </w:r>
+      <w:r>
+        <w:t xml:space="preserve"> between </w:t>
+      </w:r>
+      <w:r>
+        <w:t>16</w:t>
+      </w:r>
+      <w:r>
+        <w:t xml:space="preserve"> and 1</w:t>
+      </w:r>
+      <w:r>
+        <w:t>4</w:t>
+      </w:r>
+      <w:r>
+        <w:t xml:space="preserve">0 hours </w:t>
+      </w:r>
+      <w:r>
+        <w:t xml:space="preserve">will be required. If unsure, set to </w:t>
+      </w:r>
+      <w:r>
+        <w:t>72-</w:t>
+      </w:r>
+      <w:r>
+        <w:t>96 hours</w:t>
+      </w:r>
+      <w:r>
+        <w:t xml:space="preserve"> (the time is read as hh/mm/ss)</w:t>
+      </w:r>
+      <w:r>
+        <w:t xml:space="preserve"> a</w:t>
+      </w:r>
+      <w:r>
+        <w:t>s if the time is exceeded the run will hal</w:t>
+      </w:r>
+      <w:r>
+        <w:t>t</w:t>
+      </w:r>
+      <w:r>
+        <w:t xml:space="preserve"> and can be restarted again from where it was up to. E.g., </w:t>
+      </w:r>
+      <w:r>
+        <w:t xml:space="preserve">#SBATCH --time </w:t>
+      </w:r>
+      <w:r>
+        <w:rPr>
+          <w:highlight w:val="yellow"/>
+        </w:rPr>
+        <w:t>96:00:00</w:t>
+      </w:r>
+      <w:r>
+        <w:t xml:space="preserve"> </w:t>
+      </w:r>
+      <w:r>
+        <w:br/>
+      </w:r>
+    </w:p>
+    <w:p>
+      <w:pPr>
+        <w:pStyle w:val="ListParagraph"/>
+        <w:numPr>
+          <w:ilvl w:val="0"/>
+          <w:numId w:val="2"/>
+        </w:numPr>
+      </w:pPr>
+      <w:r>
+        <w:t xml:space="preserve">If you want to run trinity as the assembler create a directory </w:t>
+      </w:r>
+      <w:r>
+        <w:t xml:space="preserve">where you want trinity to store temporary files. </w:t>
+      </w:r>
+    </w:p>
+    <w:p>
+      <w:pPr>
+        <w:pStyle w:val="ListParagraph"/>
+        <w:numPr>
+          <w:ilvl w:val="1"/>
+          <w:numId w:val="2"/>
+        </w:numPr>
+      </w:pPr>
+      <w:r>
+        <w:t xml:space="preserve">E.g., `mkdir </w:t>
+      </w:r>
+      <w:r>
+        <w:t>/</w:t>
+      </w:r>
+      <w:r>
+        <w:t>scratch3/</w:t>
+      </w:r>
+      <w:r>
+        <w:rPr>
+          <w:highlight w:val="yellow"/>
+        </w:rPr>
+        <w:t>user-ID/analysis_samplesX</w:t>
+      </w:r>
+      <w:r>
+        <w:t>/MetaDIVE/</w:t>
+      </w:r>
+      <w:r>
+        <w:t>trinity_temp</w:t>
+      </w:r>
+      <w:r>
+        <w:br/>
+      </w:r>
+    </w:p>
+    <w:p>
+      <w:pPr>
+        <w:pStyle w:val="ListParagraph"/>
+        <w:numPr>
+          <w:ilvl w:val="0"/>
+          <w:numId w:val="2"/>
+        </w:numPr>
+      </w:pPr>
+      <w:r>
+        <w:t xml:space="preserve">In the pipelines directory, open the file called </w:t>
+      </w:r>
       <w:r>
         <w:t>config.yaml</w:t>
       </w:r>
-      <w:proofErr w:type="spellEnd"/>
-      <w:r>
-        <w:t xml:space="preserve"> file describing memory. If </w:t>
-      </w:r>
-      <w:r>
-        <w:t>u</w:t>
-      </w:r>
-      <w:r>
-        <w:t>nsure</w:t>
-      </w:r>
-      <w:r>
-        <w:t xml:space="preserve"> and you have &gt;100m reads to analyse</w:t>
-      </w:r>
-      <w:r>
-        <w:t xml:space="preserve">, set to around </w:t>
-      </w:r>
-      <w:r>
-        <w:t>90-</w:t>
-      </w:r>
-      <w:r>
-        <w:t xml:space="preserve">120G </w:t>
-      </w:r>
-    </w:p>
-    <w:p>
-      <w:pPr>
-        <w:pStyle w:val="ListParagraph"/>
-        <w:numPr>
-          <w:ilvl w:val="1"/>
-          <w:numId w:val="2"/>
-        </w:numPr>
-      </w:pPr>
-      <w:r>
-        <w:t xml:space="preserve">Line 8: Change the time allocated to the analysis. </w:t>
-      </w:r>
-      <w:r>
-        <w:t>Depending on</w:t>
-      </w:r>
-      <w:r>
-        <w:t xml:space="preserve"> the</w:t>
-      </w:r>
-      <w:r>
-        <w:t xml:space="preserve"> size of </w:t>
-      </w:r>
-      <w:r>
-        <w:t xml:space="preserve">the </w:t>
-      </w:r>
-      <w:r>
-        <w:t>data</w:t>
-      </w:r>
-      <w:r>
-        <w:t>, CPUs used and complexity of the dataset,</w:t>
-      </w:r>
-      <w:r>
-        <w:t xml:space="preserve"> between </w:t>
-      </w:r>
-      <w:r>
-        <w:t>16</w:t>
-      </w:r>
-      <w:r>
-        <w:t xml:space="preserve"> and 1</w:t>
-      </w:r>
-      <w:r>
-        <w:t>4</w:t>
-      </w:r>
-      <w:r>
-        <w:t xml:space="preserve">0 hours </w:t>
-      </w:r>
-      <w:r>
-        <w:t xml:space="preserve">will be required. If unsure, set to </w:t>
-      </w:r>
-      <w:r>
-        <w:t>72-</w:t>
-      </w:r>
-      <w:r>
-        <w:t>96 hours</w:t>
-      </w:r>
-      <w:r>
-        <w:t xml:space="preserve"> (the time is read as </w:t>
-      </w:r>
-      <w:proofErr w:type="spellStart"/>
-      <w:r>
-        <w:t>hh</w:t>
-      </w:r>
-      <w:proofErr w:type="spellEnd"/>
-      <w:r>
-        <w:t>/mm/ss)</w:t>
-      </w:r>
-      <w:r>
-        <w:t xml:space="preserve"> a</w:t>
-      </w:r>
-      <w:r>
-        <w:t>s if the time is exceeded the run will hal</w:t>
-      </w:r>
-      <w:r>
-        <w:t>t</w:t>
-      </w:r>
-      <w:r>
-        <w:t xml:space="preserve"> and can be restarted again from where it was up to. E.g., </w:t>
-      </w:r>
-      <w:r>
-        <w:t xml:space="preserve">#SBATCH --time </w:t>
-      </w:r>
-      <w:r>
-        <w:rPr>
-          <w:highlight w:val="yellow"/>
-        </w:rPr>
-        <w:t>96:00:00</w:t>
-      </w:r>
-      <w:r>
-        <w:t xml:space="preserve"> </w:t>
-      </w:r>
-      <w:r>
-        <w:br/>
-      </w:r>
-    </w:p>
-    <w:p>
-      <w:pPr>
-        <w:pStyle w:val="ListParagraph"/>
-        <w:numPr>
-          <w:ilvl w:val="0"/>
-          <w:numId w:val="2"/>
-        </w:numPr>
-      </w:pPr>
-      <w:r>
-        <w:t xml:space="preserve">If you want to run trinity as the assembler create a directory </w:t>
-      </w:r>
-      <w:r>
-        <w:t xml:space="preserve">where you want trinity to store temporary files. </w:t>
-      </w:r>
-    </w:p>
-    <w:p>
-      <w:pPr>
-        <w:pStyle w:val="ListParagraph"/>
-        <w:numPr>
-          <w:ilvl w:val="1"/>
-          <w:numId w:val="2"/>
-        </w:numPr>
-      </w:pPr>
-      <w:r>
-        <w:t>E.g., `</w:t>
-      </w:r>
-      <w:proofErr w:type="spellStart"/>
-      <w:r>
-        <w:t>mkdir</w:t>
-      </w:r>
-      <w:proofErr w:type="spellEnd"/>
-      <w:r>
-        <w:t xml:space="preserve"> </w:t>
-      </w:r>
-      <w:r>
-        <w:t>/</w:t>
-      </w:r>
-      <w:r>
-        <w:t>scratch3/</w:t>
-      </w:r>
-      <w:r>
-        <w:rPr>
-          <w:highlight w:val="yellow"/>
-        </w:rPr>
-        <w:t>user-ID/</w:t>
-      </w:r>
-      <w:proofErr w:type="spellStart"/>
-      <w:r>
-        <w:rPr>
-          <w:highlight w:val="yellow"/>
-        </w:rPr>
-        <w:t>analysis_samplesX</w:t>
-      </w:r>
-      <w:proofErr w:type="spellEnd"/>
-      <w:r>
-        <w:t>/</w:t>
-      </w:r>
-      <w:proofErr w:type="spellStart"/>
-      <w:r>
-        <w:t>MetaDIVE</w:t>
-      </w:r>
-      <w:proofErr w:type="spellEnd"/>
-      <w:r>
-        <w:t>/</w:t>
-      </w:r>
-      <w:proofErr w:type="spellStart"/>
-      <w:r>
-        <w:t>trinity_temp</w:t>
-      </w:r>
-      <w:proofErr w:type="spellEnd"/>
-      <w:r>
-        <w:br/>
-      </w:r>
-    </w:p>
-    <w:p>
-      <w:pPr>
-        <w:pStyle w:val="ListParagraph"/>
-        <w:numPr>
-          <w:ilvl w:val="0"/>
-          <w:numId w:val="2"/>
-        </w:numPr>
-      </w:pPr>
-      <w:r>
-        <w:t xml:space="preserve">In the pipelines directory, open the file called </w:t>
-      </w:r>
-      <w:proofErr w:type="spellStart"/>
-      <w:proofErr w:type="gramStart"/>
-      <w:r>
-        <w:t>config.yaml</w:t>
-      </w:r>
-      <w:proofErr w:type="spellEnd"/>
-      <w:proofErr w:type="gramEnd"/>
       <w:r>
         <w:t xml:space="preserve">. This is the parameter file for the metagenomics run and the next steps will involve editing this. </w:t>
       </w:r>
@@ -2664,24 +1944,16 @@
       </w:r>
       <w:r>
         <w:br/>
+        <w:t>[space][space]samplename:</w:t>
+      </w:r>
+      <w:r>
+        <w:br/>
         <w:t>[space][space]</w:t>
       </w:r>
-      <w:proofErr w:type="spellStart"/>
-      <w:r>
-        <w:t>samplename</w:t>
-      </w:r>
-      <w:proofErr w:type="spellEnd"/>
-      <w:r>
-        <w:t>:</w:t>
-      </w:r>
-      <w:r>
-        <w:br/>
+      <w:r>
         <w:t>[space][space]</w:t>
       </w:r>
       <w:r>
-        <w:t>[space][space]</w:t>
-      </w:r>
-      <w:r>
         <w:t>-</w:t>
       </w:r>
       <w:r>
@@ -2708,15 +1980,7 @@
       </w:r>
       <w:r>
         <w:br/>
-        <w:t xml:space="preserve">etc </w:t>
-      </w:r>
-      <w:proofErr w:type="spellStart"/>
-      <w:r>
-        <w:t>etc</w:t>
-      </w:r>
-      <w:proofErr w:type="spellEnd"/>
-      <w:r>
-        <w:t xml:space="preserve"> (note the ‘-‘ present </w:t>
+        <w:t xml:space="preserve">etc etc (note the ‘-‘ present </w:t>
       </w:r>
       <w:r>
         <w:t>after the 4 spaces and before the path</w:t>
@@ -2776,15 +2040,7 @@
         </w:numPr>
       </w:pPr>
       <w:r>
-        <w:t xml:space="preserve">Update the API key to connect to NCBI (~ line 59). This is a key that can be generated by anyone with an NCBI or NIH account that allows for faster access to downloading from </w:t>
-      </w:r>
-      <w:proofErr w:type="spellStart"/>
-      <w:r>
-        <w:t>genbank</w:t>
-      </w:r>
-      <w:proofErr w:type="spellEnd"/>
-      <w:r>
-        <w:t xml:space="preserve">. </w:t>
+        <w:t xml:space="preserve">Update the API key to connect to NCBI (~ line 59). This is a key that can be generated by anyone with an NCBI or NIH account that allows for faster access to downloading from genbank. </w:t>
       </w:r>
       <w:r>
         <w:t>(For sequencing team, feel free to leave it as is if you don’t have a key right now).</w:t>
@@ -2799,15 +2055,7 @@
         </w:numPr>
       </w:pPr>
       <w:r>
-        <w:t xml:space="preserve">There are two databases used by this program that are not included in the databases folder. These are the Diamond Blast database and the </w:t>
-      </w:r>
-      <w:proofErr w:type="spellStart"/>
-      <w:r>
-        <w:t>Blastn</w:t>
-      </w:r>
-      <w:proofErr w:type="spellEnd"/>
-      <w:r>
-        <w:t xml:space="preserve"> nucleotide database. These two databases are very large </w:t>
+        <w:t xml:space="preserve">There are two databases used by this program that are not included in the databases folder. These are the Diamond Blast database and the Blastn nucleotide database. These two databases are very large </w:t>
       </w:r>
       <w:r>
         <w:t xml:space="preserve">and very common in </w:t>
@@ -2834,13 +2082,8 @@
       <w:r>
         <w:t xml:space="preserve">need to be updated </w:t>
       </w:r>
-      <w:proofErr w:type="spellStart"/>
-      <w:r>
-        <w:t>updated</w:t>
-      </w:r>
-      <w:proofErr w:type="spellEnd"/>
-      <w:r>
-        <w:t xml:space="preserve"> (</w:t>
+      <w:r>
+        <w:t>updated (</w:t>
       </w:r>
       <w:r>
         <w:t xml:space="preserve">~Lines 197-200) </w:t>
@@ -2848,24 +2091,18 @@
       <w:r>
         <w:t>(</w:t>
       </w:r>
-      <w:proofErr w:type="spellStart"/>
       <w:r>
         <w:t>diamond_database</w:t>
       </w:r>
-      <w:proofErr w:type="spellEnd"/>
       <w:r>
         <w:t xml:space="preserve">: </w:t>
       </w:r>
-      <w:proofErr w:type="spellStart"/>
       <w:r>
         <w:t>blast_nucleotide_database</w:t>
       </w:r>
-      <w:proofErr w:type="spellEnd"/>
-      <w:proofErr w:type="gramStart"/>
       <w:r>
         <w:t>: )</w:t>
       </w:r>
-      <w:proofErr w:type="gramEnd"/>
       <w:r>
         <w:br/>
         <w:t>If they are not on your HPC these will need to be built following the installation ins</w:t>
@@ -2898,15 +2135,7 @@
         </w:numPr>
       </w:pPr>
       <w:r>
-        <w:t>`</w:t>
-      </w:r>
-      <w:proofErr w:type="spellStart"/>
-      <w:r>
-        <w:t>sbatch</w:t>
-      </w:r>
-      <w:proofErr w:type="spellEnd"/>
-      <w:r>
-        <w:t xml:space="preserve"> run_snakemake.sh`</w:t>
+        <w:t>`sbatch run_snakemake.sh`</w:t>
       </w:r>
     </w:p>
     <w:p>

</xml_diff>